<commit_message>
Alterações pré envio de relatorio
Adicionada estrutura de arquivos
</commit_message>
<xml_diff>
--- a/TFC/Relatorio.docx
+++ b/TFC/Relatorio.docx
@@ -2405,9 +2405,11 @@
             </w:tabs>
             <w:rPr>
               <w:rFonts w:ascii="Calibri" w:hAnsi="Calibri" w:cs="Calibri"/>
-              <w:noProof/>
+              <w:b/>
+              <w:bCs/>
               <w:sz w:val="24"/>
               <w:szCs w:val="24"/>
+              <w:lang w:val="pt-BR"/>
             </w:rPr>
           </w:pPr>
           <w:hyperlink w:anchor="_Toc117772326" w:history="1">
@@ -2514,16 +2516,6 @@
               <w:fldChar w:fldCharType="end"/>
             </w:r>
           </w:hyperlink>
-        </w:p>
-        <w:p>
-          <w:pPr>
-            <w:rPr>
-              <w:rFonts w:ascii="Calibri" w:hAnsi="Calibri" w:cs="Calibri"/>
-              <w:sz w:val="24"/>
-              <w:szCs w:val="24"/>
-              <w:lang w:val="pt-BR"/>
-            </w:rPr>
-          </w:pPr>
           <w:r>
             <w:rPr>
               <w:rFonts w:ascii="Calibri" w:hAnsi="Calibri" w:cs="Calibri"/>
@@ -2536,28 +2528,65 @@
             <w:fldChar w:fldCharType="end"/>
           </w:r>
         </w:p>
+        <w:p>
+          <w:pPr>
+            <w:rPr>
+              <w:lang w:val="pt-BR"/>
+            </w:rPr>
+          </w:pPr>
+          <w:r>
+            <w:rPr>
+              <w:b/>
+              <w:lang w:val="pt-BR"/>
+            </w:rPr>
+            <w:t xml:space="preserve">9.     </w:t>
+          </w:r>
+          <w:r>
+            <w:rPr>
+              <w:rFonts w:cstheme="minorHAnsi"/>
+              <w:b/>
+              <w:sz w:val="24"/>
+              <w:szCs w:val="24"/>
+              <w:lang w:val="pt-BR"/>
+            </w:rPr>
+            <w:t>Anexo A</w:t>
+          </w:r>
+          <w:r>
+            <w:rPr>
+              <w:rFonts w:cstheme="minorHAnsi"/>
+              <w:b/>
+              <w:lang w:val="pt-BR"/>
+            </w:rPr>
+            <w:t xml:space="preserve"> -</w:t>
+          </w:r>
+          <w:r>
+            <w:rPr>
+              <w:rFonts w:cstheme="minorHAnsi"/>
+              <w:b/>
+              <w:lang w:val="pt-BR"/>
+            </w:rPr>
+            <w:t xml:space="preserve"> </w:t>
+          </w:r>
+          <w:r>
+            <w:rPr>
+              <w:rFonts w:cstheme="minorHAnsi"/>
+              <w:b/>
+              <w:sz w:val="24"/>
+              <w:szCs w:val="24"/>
+              <w:lang w:val="pt-BR"/>
+            </w:rPr>
+            <w:t>Descrição da estrutura de arquivos do projeto</w:t>
+          </w:r>
+          <w:r>
+            <w:rPr>
+              <w:webHidden/>
+              <w:lang w:val="pt-BR"/>
+            </w:rPr>
+            <w:t>........................................................22</w:t>
+          </w:r>
+        </w:p>
       </w:sdtContent>
     </w:sdt>
-    <w:p>
-      <w:pPr>
-        <w:rPr>
-          <w:b/>
-          <w:sz w:val="24"/>
-          <w:szCs w:val="24"/>
-          <w:lang w:val="pt-BR"/>
-        </w:rPr>
-      </w:pPr>
-    </w:p>
-    <w:p>
-      <w:pPr>
-        <w:rPr>
-          <w:b/>
-          <w:sz w:val="24"/>
-          <w:szCs w:val="24"/>
-          <w:lang w:val="pt-BR"/>
-        </w:rPr>
-      </w:pPr>
-    </w:p>
     <w:p>
       <w:pPr>
         <w:rPr>
@@ -4318,8 +4347,6 @@
         </w:rPr>
         <w:t xml:space="preserve">es de rede, análise de dados, comunicação Web e outras: </w:t>
       </w:r>
-      <w:bookmarkStart w:id="5" w:name="_GoBack"/>
-      <w:bookmarkEnd w:id="5"/>
     </w:p>
     <w:p>
       <w:pPr>
@@ -4655,7 +4682,7 @@
           <w:lang w:val="pt-BR"/>
         </w:rPr>
       </w:pPr>
-      <w:bookmarkStart w:id="6" w:name="_Toc117772316"/>
+      <w:bookmarkStart w:id="5" w:name="_Toc117772316"/>
       <w:r>
         <w:rPr>
           <w:b/>
@@ -4665,7 +4692,7 @@
         </w:rPr>
         <w:t>Unity</w:t>
       </w:r>
-      <w:bookmarkEnd w:id="6"/>
+      <w:bookmarkEnd w:id="5"/>
     </w:p>
     <w:p>
       <w:pPr>
@@ -4955,7 +4982,7 @@
           <w:lang w:val="pt-BR"/>
         </w:rPr>
       </w:pPr>
-      <w:bookmarkStart w:id="7" w:name="_Toc117772317"/>
+      <w:bookmarkStart w:id="6" w:name="_Toc117772317"/>
       <w:r>
         <w:rPr>
           <w:b/>
@@ -4966,7 +4993,7 @@
         <w:lastRenderedPageBreak/>
         <w:t>Metodologia</w:t>
       </w:r>
-      <w:bookmarkEnd w:id="7"/>
+      <w:bookmarkEnd w:id="6"/>
     </w:p>
     <w:p>
       <w:pPr>
@@ -4983,7 +5010,7 @@
           <w:lang w:val="pt-BR"/>
         </w:rPr>
       </w:pPr>
-      <w:bookmarkStart w:id="8" w:name="_Toc117772318"/>
+      <w:bookmarkStart w:id="7" w:name="_Toc117772318"/>
       <w:r>
         <w:rPr>
           <w:b/>
@@ -4993,7 +5020,7 @@
         </w:rPr>
         <w:t>Captura</w:t>
       </w:r>
-      <w:bookmarkEnd w:id="8"/>
+      <w:bookmarkEnd w:id="7"/>
     </w:p>
     <w:p>
       <w:pPr>
@@ -6334,7 +6361,7 @@
           <w:lang w:val="pt-BR"/>
         </w:rPr>
       </w:pPr>
-      <w:bookmarkStart w:id="9" w:name="_Toc117772319"/>
+      <w:bookmarkStart w:id="8" w:name="_Toc117772319"/>
       <w:r>
         <w:rPr>
           <w:b/>
@@ -6345,7 +6372,7 @@
         <w:lastRenderedPageBreak/>
         <w:t>Análise</w:t>
       </w:r>
-      <w:bookmarkEnd w:id="9"/>
+      <w:bookmarkEnd w:id="8"/>
     </w:p>
     <w:p>
       <w:pPr>
@@ -7060,7 +7087,7 @@
           <w:lang w:val="pt-BR"/>
         </w:rPr>
       </w:pPr>
-      <w:bookmarkStart w:id="10" w:name="_Toc117772320"/>
+      <w:bookmarkStart w:id="9" w:name="_Toc117772320"/>
       <w:r>
         <w:rPr>
           <w:b/>
@@ -7070,7 +7097,7 @@
         </w:rPr>
         <w:t>Transformação da distribuição dos pacotes em relação ao tamanho</w:t>
       </w:r>
-      <w:bookmarkEnd w:id="10"/>
+      <w:bookmarkEnd w:id="9"/>
     </w:p>
     <w:p>
       <w:pPr>
@@ -10378,7 +10405,7 @@
           <w:lang w:val="pt-BR"/>
         </w:rPr>
       </w:pPr>
-      <w:bookmarkStart w:id="11" w:name="_Toc117772321"/>
+      <w:bookmarkStart w:id="10" w:name="_Toc117772321"/>
       <w:r>
         <w:rPr>
           <w:b/>
@@ -10397,7 +10424,7 @@
         </w:rPr>
         <w:t>tempo de envio</w:t>
       </w:r>
-      <w:bookmarkEnd w:id="11"/>
+      <w:bookmarkEnd w:id="10"/>
     </w:p>
     <w:p>
       <w:pPr>
@@ -11156,7 +11183,7 @@
           <w:lang w:val="pt-BR"/>
         </w:rPr>
       </w:pPr>
-      <w:bookmarkStart w:id="12" w:name="_Toc117772322"/>
+      <w:bookmarkStart w:id="11" w:name="_Toc117772322"/>
       <w:r>
         <w:rPr>
           <w:b/>
@@ -11176,7 +11203,7 @@
         </w:rPr>
         <w:t xml:space="preserve"> de tráfego</w:t>
       </w:r>
-      <w:bookmarkEnd w:id="12"/>
+      <w:bookmarkEnd w:id="11"/>
     </w:p>
     <w:p>
       <w:pPr>
@@ -11423,11 +11450,7 @@
           </mc:Choice>
           <mc:Fallback>
             <w:pict>
-              <v:shapetype w14:anchorId="5ADCEEA3" id="_x0000_t202" coordsize="21600,21600" o:spt="202" path="m,l,21600r21600,l21600,xe">
-                <v:stroke joinstyle="miter"/>
-                <v:path gradientshapeok="t" o:connecttype="rect"/>
-              </v:shapetype>
-              <v:shape id="Caixa de texto 3" o:spid="_x0000_s1037" type="#_x0000_t202" style="position:absolute;left:0;text-align:left;margin-left:0;margin-top:109.7pt;width:265.55pt;height:.05pt;z-index:251678720;visibility:visible;mso-wrap-style:square;mso-width-percent:0;mso-wrap-distance-left:9pt;mso-wrap-distance-top:0;mso-wrap-distance-right:9pt;mso-wrap-distance-bottom:0;mso-position-horizontal:center;mso-position-horizontal-relative:margin;mso-position-vertical:absolute;mso-position-vertical-relative:text;mso-width-percent:0;mso-width-relative:margin;v-text-anchor:top" o:gfxdata="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" stroked="f">
+              <v:shape w14:anchorId="5ADCEEA3" id="Caixa de texto 3" o:spid="_x0000_s1037" type="#_x0000_t202" style="position:absolute;left:0;text-align:left;margin-left:0;margin-top:109.7pt;width:265.55pt;height:.05pt;z-index:251678720;visibility:visible;mso-wrap-style:square;mso-width-percent:0;mso-wrap-distance-left:9pt;mso-wrap-distance-top:0;mso-wrap-distance-right:9pt;mso-wrap-distance-bottom:0;mso-position-horizontal:center;mso-position-horizontal-relative:margin;mso-position-vertical:absolute;mso-position-vertical-relative:text;mso-width-percent:0;mso-width-relative:margin;v-text-anchor:top" o:gfxdata="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" stroked="f">
                 <v:textbox style="mso-fit-shape-to-text:t" inset="0,0,0,0">
                   <w:txbxContent>
                     <w:p>
@@ -11781,13 +11804,7 @@
                               <w:rPr>
                                 <w:lang w:val="pt-BR"/>
                               </w:rPr>
-                              <w:t>.</w:t>
-                            </w:r>
-                            <w:r>
-                              <w:rPr>
-                                <w:lang w:val="pt-BR"/>
-                              </w:rPr>
-                              <w:t xml:space="preserve"> [2]</w:t>
+                              <w:t>. [2]</w:t>
                             </w:r>
                           </w:p>
                         </w:txbxContent>
@@ -11863,13 +11880,7 @@
                         <w:rPr>
                           <w:lang w:val="pt-BR"/>
                         </w:rPr>
-                        <w:t>.</w:t>
-                      </w:r>
-                      <w:r>
-                        <w:rPr>
-                          <w:lang w:val="pt-BR"/>
-                        </w:rPr>
-                        <w:t xml:space="preserve"> [2]</w:t>
+                        <w:t>. [2]</w:t>
                       </w:r>
                     </w:p>
                   </w:txbxContent>
@@ -11969,7 +11980,7 @@
           <w:lang w:val="pt-BR"/>
         </w:rPr>
       </w:pPr>
-      <w:bookmarkStart w:id="13" w:name="_Toc117772323"/>
+      <w:bookmarkStart w:id="12" w:name="_Toc117772323"/>
       <w:r>
         <w:rPr>
           <w:b/>
@@ -11979,7 +11990,7 @@
         </w:rPr>
         <w:t>Resultados</w:t>
       </w:r>
-      <w:bookmarkEnd w:id="13"/>
+      <w:bookmarkEnd w:id="12"/>
     </w:p>
     <w:p>
       <w:pPr>
@@ -12566,7 +12577,7 @@
           <w:lang w:val="pt-BR"/>
         </w:rPr>
       </w:pPr>
-      <w:bookmarkStart w:id="14" w:name="_Toc117772324"/>
+      <w:bookmarkStart w:id="13" w:name="_Toc117772324"/>
       <w:r>
         <w:rPr>
           <w:b/>
@@ -12576,7 +12587,7 @@
         </w:rPr>
         <w:t>Aplicação Prática</w:t>
       </w:r>
-      <w:bookmarkEnd w:id="14"/>
+      <w:bookmarkEnd w:id="13"/>
     </w:p>
     <w:p>
       <w:pPr>
@@ -13135,7 +13146,7 @@
           <w:lang w:val="pt-BR"/>
         </w:rPr>
       </w:pPr>
-      <w:bookmarkStart w:id="15" w:name="_Toc117772325"/>
+      <w:bookmarkStart w:id="14" w:name="_Toc117772325"/>
       <w:r>
         <w:rPr>
           <w:b/>
@@ -13145,7 +13156,7 @@
         </w:rPr>
         <w:t>Conclusão</w:t>
       </w:r>
-      <w:bookmarkEnd w:id="15"/>
+      <w:bookmarkEnd w:id="14"/>
     </w:p>
     <w:p>
       <w:pPr>
@@ -13304,6 +13315,40 @@
     </w:p>
     <w:p>
       <w:pPr>
+        <w:ind w:firstLine="720"/>
+        <w:rPr>
+          <w:sz w:val="24"/>
+          <w:szCs w:val="24"/>
+          <w:lang w:val="pt-BR"/>
+        </w:rPr>
+      </w:pPr>
+      <w:r>
+        <w:rPr>
+          <w:sz w:val="24"/>
+          <w:szCs w:val="24"/>
+          <w:lang w:val="pt-BR"/>
+        </w:rPr>
+        <w:t>Todos os documentos utilizados para a elaboração deste projeto encontram-se disponíveis em [14], e têm sua arquitetura descrita em Anexo – A (</w:t>
+      </w:r>
+      <w:r>
+        <w:rPr>
+          <w:sz w:val="24"/>
+          <w:szCs w:val="24"/>
+          <w:lang w:val="pt-BR"/>
+        </w:rPr>
+        <w:t>Descrição da estrutura de arquivos do projeto</w:t>
+      </w:r>
+      <w:r>
+        <w:rPr>
+          <w:sz w:val="24"/>
+          <w:szCs w:val="24"/>
+          <w:lang w:val="pt-BR"/>
+        </w:rPr>
+        <w:t>).</w:t>
+      </w:r>
+    </w:p>
+    <w:p>
+      <w:pPr>
         <w:pStyle w:val="PargrafodaLista"/>
         <w:ind w:left="360"/>
         <w:rPr>
@@ -13312,6 +13357,26 @@
           <w:lang w:val="pt-BR"/>
         </w:rPr>
       </w:pPr>
+    </w:p>
+    <w:p>
+      <w:pPr>
+        <w:rPr>
+          <w:b/>
+          <w:sz w:val="24"/>
+          <w:szCs w:val="24"/>
+          <w:lang w:val="pt-BR"/>
+        </w:rPr>
+      </w:pPr>
+      <w:bookmarkStart w:id="15" w:name="_Toc117772326"/>
+      <w:r>
+        <w:rPr>
+          <w:b/>
+          <w:sz w:val="24"/>
+          <w:szCs w:val="24"/>
+          <w:lang w:val="pt-BR"/>
+        </w:rPr>
+        <w:br w:type="page"/>
+      </w:r>
     </w:p>
     <w:p>
       <w:pPr>
@@ -13328,17 +13393,17 @@
           <w:lang w:val="pt-BR"/>
         </w:rPr>
       </w:pPr>
-      <w:bookmarkStart w:id="16" w:name="_Toc117772326"/>
-      <w:r>
-        <w:rPr>
-          <w:b/>
-          <w:sz w:val="24"/>
-          <w:szCs w:val="24"/>
-          <w:lang w:val="pt-BR"/>
-        </w:rPr>
+      <w:r>
+        <w:rPr>
+          <w:b/>
+          <w:sz w:val="24"/>
+          <w:szCs w:val="24"/>
+          <w:lang w:val="pt-BR"/>
+        </w:rPr>
+        <w:lastRenderedPageBreak/>
         <w:t>Referências</w:t>
       </w:r>
-      <w:bookmarkEnd w:id="16"/>
+      <w:bookmarkEnd w:id="15"/>
       <w:r>
         <w:rPr>
           <w:b/>
@@ -13599,7 +13664,6 @@
           <w:sz w:val="24"/>
           <w:szCs w:val="24"/>
         </w:rPr>
-        <w:lastRenderedPageBreak/>
         <w:t xml:space="preserve">[8] IPython Project: </w:t>
       </w:r>
       <w:hyperlink r:id="rId35" w:history="1">
@@ -13745,6 +13809,2243 @@
           <w:szCs w:val="24"/>
         </w:rPr>
       </w:pPr>
+      <w:r>
+        <w:rPr>
+          <w:sz w:val="24"/>
+          <w:szCs w:val="24"/>
+        </w:rPr>
+        <w:t xml:space="preserve">[14] Github Project Repository: </w:t>
+      </w:r>
+      <w:hyperlink r:id="rId41" w:history="1">
+        <w:r>
+          <w:rPr>
+            <w:rStyle w:val="Hyperlink"/>
+            <w:sz w:val="24"/>
+            <w:szCs w:val="24"/>
+          </w:rPr>
+          <w:t>https://github.com/LucBollani/EA006-TCC</w:t>
+        </w:r>
+      </w:hyperlink>
+    </w:p>
+    <w:p>
+      <w:pPr>
+        <w:rPr>
+          <w:sz w:val="24"/>
+          <w:szCs w:val="24"/>
+        </w:rPr>
+      </w:pPr>
+      <w:r>
+        <w:rPr>
+          <w:sz w:val="24"/>
+          <w:szCs w:val="24"/>
+        </w:rPr>
+        <w:br w:type="page"/>
+      </w:r>
+    </w:p>
+    <w:p>
+      <w:pPr>
+        <w:jc w:val="center"/>
+        <w:rPr>
+          <w:b/>
+          <w:sz w:val="24"/>
+          <w:szCs w:val="24"/>
+          <w:u w:val="single"/>
+          <w:lang w:val="pt-BR"/>
+        </w:rPr>
+      </w:pPr>
+      <w:r>
+        <w:rPr>
+          <w:b/>
+          <w:sz w:val="24"/>
+          <w:szCs w:val="24"/>
+          <w:u w:val="single"/>
+          <w:lang w:val="pt-BR"/>
+        </w:rPr>
+        <w:lastRenderedPageBreak/>
+        <w:t xml:space="preserve">ANEXO A – </w:t>
+      </w:r>
+      <w:r>
+        <w:rPr>
+          <w:b/>
+          <w:sz w:val="24"/>
+          <w:szCs w:val="24"/>
+          <w:u w:val="single"/>
+          <w:lang w:val="pt-BR"/>
+        </w:rPr>
+        <w:t>Descrição da estrutura de arquivos do projeto</w:t>
+      </w:r>
+    </w:p>
+    <w:p>
+      <w:pPr>
+        <w:spacing w:after="0" w:line="240" w:lineRule="auto"/>
+        <w:rPr>
+          <w:sz w:val="24"/>
+          <w:szCs w:val="24"/>
+          <w:lang w:val="pt-BR"/>
+        </w:rPr>
+      </w:pPr>
+    </w:p>
+    <w:p>
+      <w:pPr>
+        <w:spacing w:after="0" w:line="240" w:lineRule="auto"/>
+        <w:rPr>
+          <w:rFonts w:ascii="Consolas" w:eastAsia="Times New Roman" w:hAnsi="Consolas" w:cs="Times New Roman"/>
+          <w:b/>
+          <w:color w:val="212529"/>
+          <w:sz w:val="23"/>
+          <w:szCs w:val="23"/>
+          <w:shd w:val="clear" w:color="auto" w:fill="FFFFFF"/>
+          <w:lang w:val="pt-BR"/>
+        </w:rPr>
+      </w:pPr>
+      <w:r>
+        <w:rPr>
+          <w:rFonts w:ascii="Consolas" w:eastAsia="Times New Roman" w:hAnsi="Consolas" w:cs="Times New Roman"/>
+          <w:b/>
+          <w:color w:val="212529"/>
+          <w:sz w:val="23"/>
+          <w:szCs w:val="23"/>
+          <w:shd w:val="clear" w:color="auto" w:fill="FFFFFF"/>
+          <w:lang w:val="pt-BR"/>
+        </w:rPr>
+        <w:t>.</w:t>
+      </w:r>
+    </w:p>
+    <w:p>
+      <w:pPr>
+        <w:spacing w:after="0" w:line="240" w:lineRule="auto"/>
+        <w:rPr>
+          <w:rFonts w:ascii="Consolas" w:eastAsia="Times New Roman" w:hAnsi="Consolas" w:cs="Times New Roman"/>
+          <w:b/>
+          <w:color w:val="212529"/>
+          <w:sz w:val="23"/>
+          <w:szCs w:val="23"/>
+          <w:shd w:val="clear" w:color="auto" w:fill="FFFFFF"/>
+          <w:lang w:val="pt-BR"/>
+        </w:rPr>
+      </w:pPr>
+      <w:r>
+        <w:rPr>
+          <w:rFonts w:ascii="Consolas" w:eastAsia="Times New Roman" w:hAnsi="Consolas" w:cs="Times New Roman"/>
+          <w:b/>
+          <w:color w:val="212529"/>
+          <w:sz w:val="23"/>
+          <w:szCs w:val="23"/>
+          <w:shd w:val="clear" w:color="auto" w:fill="FFFFFF"/>
+          <w:lang w:val="pt-BR"/>
+        </w:rPr>
+        <w:t>├── TFC/</w:t>
+      </w:r>
+    </w:p>
+    <w:p>
+      <w:pPr>
+        <w:spacing w:after="0" w:line="240" w:lineRule="auto"/>
+        <w:rPr>
+          <w:rFonts w:ascii="Consolas" w:eastAsia="Times New Roman" w:hAnsi="Consolas" w:cs="Times New Roman"/>
+          <w:b/>
+          <w:color w:val="212529"/>
+          <w:sz w:val="23"/>
+          <w:szCs w:val="23"/>
+          <w:shd w:val="clear" w:color="auto" w:fill="FFFFFF"/>
+          <w:lang w:val="pt-BR"/>
+        </w:rPr>
+      </w:pPr>
+      <w:r>
+        <w:rPr>
+          <w:rFonts w:ascii="Consolas" w:eastAsia="Times New Roman" w:hAnsi="Consolas" w:cs="Times New Roman"/>
+          <w:b/>
+          <w:color w:val="212529"/>
+          <w:sz w:val="23"/>
+          <w:szCs w:val="23"/>
+          <w:shd w:val="clear" w:color="auto" w:fill="FFFFFF"/>
+          <w:lang w:val="pt-BR"/>
+        </w:rPr>
+        <w:t>│   ├── client_packets/</w:t>
+      </w:r>
+    </w:p>
+    <w:p>
+      <w:pPr>
+        <w:spacing w:after="0" w:line="240" w:lineRule="auto"/>
+        <w:rPr>
+          <w:rFonts w:ascii="Consolas" w:eastAsia="Times New Roman" w:hAnsi="Consolas" w:cs="Times New Roman"/>
+          <w:color w:val="212529"/>
+          <w:sz w:val="23"/>
+          <w:szCs w:val="23"/>
+          <w:shd w:val="clear" w:color="auto" w:fill="FFFFFF"/>
+          <w:lang w:val="pt-BR"/>
+        </w:rPr>
+      </w:pPr>
+      <w:r>
+        <w:rPr>
+          <w:rFonts w:ascii="Consolas" w:eastAsia="Times New Roman" w:hAnsi="Consolas" w:cs="Times New Roman"/>
+          <w:b/>
+          <w:color w:val="212529"/>
+          <w:sz w:val="23"/>
+          <w:szCs w:val="23"/>
+          <w:shd w:val="clear" w:color="auto" w:fill="FFFFFF"/>
+          <w:lang w:val="pt-BR"/>
+        </w:rPr>
+        <w:t xml:space="preserve">│   │   │   </w:t>
+      </w:r>
+      <w:r>
+        <w:rPr>
+          <w:rFonts w:ascii="Consolas" w:eastAsia="Times New Roman" w:hAnsi="Consolas" w:cs="Times New Roman"/>
+          <w:color w:val="212529"/>
+          <w:sz w:val="23"/>
+          <w:szCs w:val="23"/>
+          <w:shd w:val="clear" w:color="auto" w:fill="FFFFFF"/>
+          <w:lang w:val="pt-BR"/>
+        </w:rPr>
+        <w:t>Diretório contendo capturas de pacotes pequenas, utilizadas</w:t>
+      </w:r>
+    </w:p>
+    <w:p>
+      <w:pPr>
+        <w:spacing w:after="0" w:line="240" w:lineRule="auto"/>
+        <w:rPr>
+          <w:rFonts w:ascii="Consolas" w:eastAsia="Times New Roman" w:hAnsi="Consolas" w:cs="Times New Roman"/>
+          <w:color w:val="212529"/>
+          <w:sz w:val="23"/>
+          <w:szCs w:val="23"/>
+          <w:shd w:val="clear" w:color="auto" w:fill="FFFFFF"/>
+          <w:lang w:val="pt-BR"/>
+        </w:rPr>
+      </w:pPr>
+      <w:r>
+        <w:rPr>
+          <w:rFonts w:ascii="Consolas" w:eastAsia="Times New Roman" w:hAnsi="Consolas" w:cs="Times New Roman"/>
+          <w:color w:val="212529"/>
+          <w:sz w:val="23"/>
+          <w:szCs w:val="23"/>
+          <w:shd w:val="clear" w:color="auto" w:fill="FFFFFF"/>
+          <w:lang w:val="pt-BR"/>
+        </w:rPr>
+        <w:t xml:space="preserve">│   │   │ </w:t>
+      </w:r>
+      <w:r>
+        <w:rPr>
+          <w:rFonts w:ascii="Consolas" w:eastAsia="Times New Roman" w:hAnsi="Consolas" w:cs="Times New Roman"/>
+          <w:color w:val="212529"/>
+          <w:sz w:val="23"/>
+          <w:szCs w:val="23"/>
+          <w:shd w:val="clear" w:color="auto" w:fill="FFFFFF"/>
+          <w:lang w:val="pt-BR"/>
+        </w:rPr>
+        <w:tab/>
+        <w:t xml:space="preserve"> durante desenvolvimento do projeto</w:t>
+      </w:r>
+    </w:p>
+    <w:p>
+      <w:pPr>
+        <w:spacing w:after="0" w:line="240" w:lineRule="auto"/>
+        <w:rPr>
+          <w:rFonts w:ascii="Consolas" w:eastAsia="Times New Roman" w:hAnsi="Consolas" w:cs="Times New Roman"/>
+          <w:color w:val="212529"/>
+          <w:sz w:val="23"/>
+          <w:szCs w:val="23"/>
+          <w:shd w:val="clear" w:color="auto" w:fill="FFFFFF"/>
+          <w:lang w:val="pt-BR"/>
+        </w:rPr>
+      </w:pPr>
+      <w:r>
+        <w:rPr>
+          <w:rFonts w:ascii="Consolas" w:eastAsia="Times New Roman" w:hAnsi="Consolas" w:cs="Times New Roman"/>
+          <w:color w:val="212529"/>
+          <w:sz w:val="23"/>
+          <w:szCs w:val="23"/>
+          <w:shd w:val="clear" w:color="auto" w:fill="FFFFFF"/>
+          <w:lang w:val="pt-BR"/>
+        </w:rPr>
+        <w:t>│</w:t>
+      </w:r>
+      <w:r>
+        <w:rPr>
+          <w:rFonts w:ascii="Consolas" w:eastAsia="Times New Roman" w:hAnsi="Consolas" w:cs="Times New Roman"/>
+          <w:color w:val="212529"/>
+          <w:sz w:val="23"/>
+          <w:szCs w:val="23"/>
+          <w:shd w:val="clear" w:color="auto" w:fill="FFFFFF"/>
+          <w:lang w:val="pt-BR"/>
+        </w:rPr>
+        <w:t xml:space="preserve">   </w:t>
+      </w:r>
+      <w:r>
+        <w:rPr>
+          <w:rFonts w:ascii="Consolas" w:eastAsia="Times New Roman" w:hAnsi="Consolas" w:cs="Times New Roman"/>
+          <w:color w:val="212529"/>
+          <w:sz w:val="23"/>
+          <w:szCs w:val="23"/>
+          <w:shd w:val="clear" w:color="auto" w:fill="FFFFFF"/>
+          <w:lang w:val="pt-BR"/>
+        </w:rPr>
+        <w:t>│</w:t>
+      </w:r>
+      <w:r>
+        <w:rPr>
+          <w:rFonts w:ascii="Consolas" w:eastAsia="Times New Roman" w:hAnsi="Consolas" w:cs="Times New Roman"/>
+          <w:color w:val="212529"/>
+          <w:sz w:val="23"/>
+          <w:szCs w:val="23"/>
+          <w:shd w:val="clear" w:color="auto" w:fill="FFFFFF"/>
+          <w:lang w:val="pt-BR"/>
+        </w:rPr>
+        <w:t xml:space="preserve">   </w:t>
+      </w:r>
+      <w:r>
+        <w:rPr>
+          <w:rFonts w:ascii="Consolas" w:eastAsia="Times New Roman" w:hAnsi="Consolas" w:cs="Times New Roman"/>
+          <w:color w:val="212529"/>
+          <w:sz w:val="23"/>
+          <w:szCs w:val="23"/>
+          <w:shd w:val="clear" w:color="auto" w:fill="FFFFFF"/>
+          <w:lang w:val="pt-BR"/>
+        </w:rPr>
+        <w:t>│</w:t>
+      </w:r>
+    </w:p>
+    <w:p>
+      <w:pPr>
+        <w:spacing w:after="0" w:line="240" w:lineRule="auto"/>
+        <w:rPr>
+          <w:rFonts w:ascii="Consolas" w:eastAsia="Times New Roman" w:hAnsi="Consolas" w:cs="Times New Roman"/>
+          <w:b/>
+          <w:color w:val="212529"/>
+          <w:sz w:val="23"/>
+          <w:szCs w:val="23"/>
+          <w:shd w:val="clear" w:color="auto" w:fill="FFFFFF"/>
+          <w:lang w:val="pt-BR"/>
+        </w:rPr>
+      </w:pPr>
+      <w:r>
+        <w:rPr>
+          <w:rFonts w:ascii="Consolas" w:eastAsia="Times New Roman" w:hAnsi="Consolas" w:cs="Times New Roman"/>
+          <w:b/>
+          <w:color w:val="212529"/>
+          <w:sz w:val="23"/>
+          <w:szCs w:val="23"/>
+          <w:shd w:val="clear" w:color="auto" w:fill="FFFFFF"/>
+          <w:lang w:val="pt-BR"/>
+        </w:rPr>
+        <w:t>│   │   ├── client_emptyudp.pcap</w:t>
+      </w:r>
+    </w:p>
+    <w:p>
+      <w:pPr>
+        <w:spacing w:after="0" w:line="240" w:lineRule="auto"/>
+        <w:rPr>
+          <w:rFonts w:ascii="Consolas" w:eastAsia="Times New Roman" w:hAnsi="Consolas" w:cs="Times New Roman"/>
+          <w:b/>
+          <w:color w:val="212529"/>
+          <w:sz w:val="23"/>
+          <w:szCs w:val="23"/>
+          <w:shd w:val="clear" w:color="auto" w:fill="FFFFFF"/>
+          <w:lang w:val="pt-BR"/>
+        </w:rPr>
+      </w:pPr>
+      <w:r>
+        <w:rPr>
+          <w:rFonts w:ascii="Consolas" w:eastAsia="Times New Roman" w:hAnsi="Consolas" w:cs="Times New Roman"/>
+          <w:b/>
+          <w:color w:val="212529"/>
+          <w:sz w:val="23"/>
+          <w:szCs w:val="23"/>
+          <w:shd w:val="clear" w:color="auto" w:fill="FFFFFF"/>
+          <w:lang w:val="pt-BR"/>
+        </w:rPr>
+        <w:t xml:space="preserve">│   │   │   </w:t>
+      </w:r>
+      <w:r>
+        <w:rPr>
+          <w:rFonts w:ascii="Consolas" w:eastAsia="Times New Roman" w:hAnsi="Consolas" w:cs="Times New Roman"/>
+          <w:color w:val="212529"/>
+          <w:sz w:val="23"/>
+          <w:szCs w:val="23"/>
+          <w:shd w:val="clear" w:color="auto" w:fill="FFFFFF"/>
+          <w:lang w:val="pt-BR"/>
+        </w:rPr>
+        <w:t>Captura de pacote UDP sem dados, utilizado como base para a</w:t>
+      </w:r>
+    </w:p>
+    <w:p>
+      <w:pPr>
+        <w:spacing w:after="0" w:line="240" w:lineRule="auto"/>
+        <w:rPr>
+          <w:rFonts w:ascii="Consolas" w:eastAsia="Times New Roman" w:hAnsi="Consolas" w:cs="Times New Roman"/>
+          <w:color w:val="212529"/>
+          <w:sz w:val="23"/>
+          <w:szCs w:val="23"/>
+          <w:shd w:val="clear" w:color="auto" w:fill="FFFFFF"/>
+          <w:lang w:val="pt-BR"/>
+        </w:rPr>
+      </w:pPr>
+      <w:r>
+        <w:rPr>
+          <w:rFonts w:ascii="Consolas" w:eastAsia="Times New Roman" w:hAnsi="Consolas" w:cs="Times New Roman"/>
+          <w:b/>
+          <w:color w:val="212529"/>
+          <w:sz w:val="23"/>
+          <w:szCs w:val="23"/>
+          <w:shd w:val="clear" w:color="auto" w:fill="FFFFFF"/>
+          <w:lang w:val="pt-BR"/>
+        </w:rPr>
+        <w:t xml:space="preserve">│   │   │   </w:t>
+      </w:r>
+      <w:r>
+        <w:rPr>
+          <w:rFonts w:ascii="Consolas" w:eastAsia="Times New Roman" w:hAnsi="Consolas" w:cs="Times New Roman"/>
+          <w:color w:val="212529"/>
+          <w:sz w:val="23"/>
+          <w:szCs w:val="23"/>
+          <w:shd w:val="clear" w:color="auto" w:fill="FFFFFF"/>
+          <w:lang w:val="pt-BR"/>
+        </w:rPr>
+        <w:t>criação de novos pacotes</w:t>
+      </w:r>
+    </w:p>
+    <w:p>
+      <w:pPr>
+        <w:spacing w:after="0" w:line="240" w:lineRule="auto"/>
+        <w:rPr>
+          <w:rFonts w:ascii="Consolas" w:eastAsia="Times New Roman" w:hAnsi="Consolas" w:cs="Times New Roman"/>
+          <w:color w:val="212529"/>
+          <w:sz w:val="23"/>
+          <w:szCs w:val="23"/>
+          <w:shd w:val="clear" w:color="auto" w:fill="FFFFFF"/>
+          <w:lang w:val="pt-BR"/>
+        </w:rPr>
+      </w:pPr>
+      <w:r>
+        <w:rPr>
+          <w:rFonts w:ascii="Consolas" w:eastAsia="Times New Roman" w:hAnsi="Consolas" w:cs="Times New Roman"/>
+          <w:color w:val="212529"/>
+          <w:sz w:val="23"/>
+          <w:szCs w:val="23"/>
+          <w:shd w:val="clear" w:color="auto" w:fill="FFFFFF"/>
+          <w:lang w:val="pt-BR"/>
+        </w:rPr>
+        <w:t>│</w:t>
+      </w:r>
+      <w:r>
+        <w:rPr>
+          <w:rFonts w:ascii="Consolas" w:eastAsia="Times New Roman" w:hAnsi="Consolas" w:cs="Times New Roman"/>
+          <w:color w:val="212529"/>
+          <w:sz w:val="23"/>
+          <w:szCs w:val="23"/>
+          <w:shd w:val="clear" w:color="auto" w:fill="FFFFFF"/>
+          <w:lang w:val="pt-BR"/>
+        </w:rPr>
+        <w:t xml:space="preserve">   </w:t>
+      </w:r>
+      <w:r>
+        <w:rPr>
+          <w:rFonts w:ascii="Consolas" w:eastAsia="Times New Roman" w:hAnsi="Consolas" w:cs="Times New Roman"/>
+          <w:color w:val="212529"/>
+          <w:sz w:val="23"/>
+          <w:szCs w:val="23"/>
+          <w:shd w:val="clear" w:color="auto" w:fill="FFFFFF"/>
+          <w:lang w:val="pt-BR"/>
+        </w:rPr>
+        <w:t>│</w:t>
+      </w:r>
+      <w:r>
+        <w:rPr>
+          <w:rFonts w:ascii="Consolas" w:eastAsia="Times New Roman" w:hAnsi="Consolas" w:cs="Times New Roman"/>
+          <w:color w:val="212529"/>
+          <w:sz w:val="23"/>
+          <w:szCs w:val="23"/>
+          <w:shd w:val="clear" w:color="auto" w:fill="FFFFFF"/>
+          <w:lang w:val="pt-BR"/>
+        </w:rPr>
+        <w:t xml:space="preserve">   </w:t>
+      </w:r>
+      <w:r>
+        <w:rPr>
+          <w:rFonts w:ascii="Consolas" w:eastAsia="Times New Roman" w:hAnsi="Consolas" w:cs="Times New Roman"/>
+          <w:color w:val="212529"/>
+          <w:sz w:val="23"/>
+          <w:szCs w:val="23"/>
+          <w:shd w:val="clear" w:color="auto" w:fill="FFFFFF"/>
+          <w:lang w:val="pt-BR"/>
+        </w:rPr>
+        <w:t>│</w:t>
+      </w:r>
+    </w:p>
+    <w:p>
+      <w:pPr>
+        <w:spacing w:after="0" w:line="240" w:lineRule="auto"/>
+        <w:rPr>
+          <w:rFonts w:ascii="Consolas" w:eastAsia="Times New Roman" w:hAnsi="Consolas" w:cs="Times New Roman"/>
+          <w:b/>
+          <w:color w:val="212529"/>
+          <w:sz w:val="23"/>
+          <w:szCs w:val="23"/>
+          <w:shd w:val="clear" w:color="auto" w:fill="FFFFFF"/>
+          <w:lang w:val="pt-BR"/>
+        </w:rPr>
+      </w:pPr>
+      <w:r>
+        <w:rPr>
+          <w:rFonts w:ascii="Consolas" w:eastAsia="Times New Roman" w:hAnsi="Consolas" w:cs="Times New Roman"/>
+          <w:b/>
+          <w:color w:val="212529"/>
+          <w:sz w:val="23"/>
+          <w:szCs w:val="23"/>
+          <w:shd w:val="clear" w:color="auto" w:fill="FFFFFF"/>
+          <w:lang w:val="pt-BR"/>
+        </w:rPr>
+        <w:t>│   │   ├── client_player1.pcap</w:t>
+      </w:r>
+    </w:p>
+    <w:p>
+      <w:pPr>
+        <w:spacing w:after="0" w:line="240" w:lineRule="auto"/>
+        <w:rPr>
+          <w:rFonts w:ascii="Consolas" w:eastAsia="Times New Roman" w:hAnsi="Consolas" w:cs="Times New Roman"/>
+          <w:b/>
+          <w:color w:val="212529"/>
+          <w:sz w:val="23"/>
+          <w:szCs w:val="23"/>
+          <w:shd w:val="clear" w:color="auto" w:fill="FFFFFF"/>
+        </w:rPr>
+      </w:pPr>
+      <w:r>
+        <w:rPr>
+          <w:rFonts w:ascii="Consolas" w:eastAsia="Times New Roman" w:hAnsi="Consolas" w:cs="Times New Roman"/>
+          <w:b/>
+          <w:color w:val="212529"/>
+          <w:sz w:val="23"/>
+          <w:szCs w:val="23"/>
+          <w:shd w:val="clear" w:color="auto" w:fill="FFFFFF"/>
+        </w:rPr>
+        <w:t>│   │   ├── client_player2.pcap</w:t>
+      </w:r>
+    </w:p>
+    <w:p>
+      <w:pPr>
+        <w:spacing w:after="0" w:line="240" w:lineRule="auto"/>
+        <w:rPr>
+          <w:rFonts w:ascii="Consolas" w:eastAsia="Times New Roman" w:hAnsi="Consolas" w:cs="Times New Roman"/>
+          <w:b/>
+          <w:color w:val="212529"/>
+          <w:sz w:val="23"/>
+          <w:szCs w:val="23"/>
+          <w:shd w:val="clear" w:color="auto" w:fill="FFFFFF"/>
+        </w:rPr>
+      </w:pPr>
+      <w:r>
+        <w:rPr>
+          <w:rFonts w:ascii="Consolas" w:eastAsia="Times New Roman" w:hAnsi="Consolas" w:cs="Times New Roman"/>
+          <w:b/>
+          <w:color w:val="212529"/>
+          <w:sz w:val="23"/>
+          <w:szCs w:val="23"/>
+          <w:shd w:val="clear" w:color="auto" w:fill="FFFFFF"/>
+        </w:rPr>
+        <w:t>│   │   ├── client_player3.pcap</w:t>
+      </w:r>
+    </w:p>
+    <w:p>
+      <w:pPr>
+        <w:spacing w:after="0" w:line="240" w:lineRule="auto"/>
+        <w:rPr>
+          <w:rFonts w:ascii="Consolas" w:eastAsia="Times New Roman" w:hAnsi="Consolas" w:cs="Times New Roman"/>
+          <w:color w:val="212529"/>
+          <w:sz w:val="23"/>
+          <w:szCs w:val="23"/>
+          <w:shd w:val="clear" w:color="auto" w:fill="FFFFFF"/>
+          <w:lang w:val="pt-BR"/>
+        </w:rPr>
+      </w:pPr>
+      <w:r>
+        <w:rPr>
+          <w:rFonts w:ascii="Consolas" w:eastAsia="Times New Roman" w:hAnsi="Consolas" w:cs="Times New Roman"/>
+          <w:b/>
+          <w:color w:val="212529"/>
+          <w:sz w:val="23"/>
+          <w:szCs w:val="23"/>
+          <w:shd w:val="clear" w:color="auto" w:fill="FFFFFF"/>
+          <w:lang w:val="pt-BR"/>
+        </w:rPr>
+        <w:t xml:space="preserve">│   │   │   </w:t>
+      </w:r>
+      <w:r>
+        <w:rPr>
+          <w:rFonts w:ascii="Consolas" w:eastAsia="Times New Roman" w:hAnsi="Consolas" w:cs="Times New Roman"/>
+          <w:color w:val="212529"/>
+          <w:sz w:val="23"/>
+          <w:szCs w:val="23"/>
+          <w:shd w:val="clear" w:color="auto" w:fill="FFFFFF"/>
+          <w:lang w:val="pt-BR"/>
+        </w:rPr>
+        <w:t>Captura de comportamento de jogador, usadas como teste</w:t>
+      </w:r>
+    </w:p>
+    <w:p>
+      <w:pPr>
+        <w:spacing w:after="0" w:line="240" w:lineRule="auto"/>
+        <w:rPr>
+          <w:rFonts w:ascii="Consolas" w:eastAsia="Times New Roman" w:hAnsi="Consolas" w:cs="Times New Roman"/>
+          <w:color w:val="212529"/>
+          <w:sz w:val="23"/>
+          <w:szCs w:val="23"/>
+          <w:shd w:val="clear" w:color="auto" w:fill="FFFFFF"/>
+          <w:lang w:val="pt-BR"/>
+        </w:rPr>
+      </w:pPr>
+      <w:r>
+        <w:rPr>
+          <w:rFonts w:ascii="Consolas" w:eastAsia="Times New Roman" w:hAnsi="Consolas" w:cs="Times New Roman"/>
+          <w:b/>
+          <w:color w:val="212529"/>
+          <w:sz w:val="23"/>
+          <w:szCs w:val="23"/>
+          <w:shd w:val="clear" w:color="auto" w:fill="FFFFFF"/>
+          <w:lang w:val="pt-BR"/>
+        </w:rPr>
+        <w:t xml:space="preserve">│   │   │   </w:t>
+      </w:r>
+      <w:r>
+        <w:rPr>
+          <w:rFonts w:ascii="Consolas" w:eastAsia="Times New Roman" w:hAnsi="Consolas" w:cs="Times New Roman"/>
+          <w:color w:val="212529"/>
+          <w:sz w:val="23"/>
+          <w:szCs w:val="23"/>
+          <w:shd w:val="clear" w:color="auto" w:fill="FFFFFF"/>
+          <w:lang w:val="pt-BR"/>
+        </w:rPr>
+        <w:t>para reproduzir exatamente os movimentos de um jogador num bot</w:t>
+      </w:r>
+    </w:p>
+    <w:p>
+      <w:pPr>
+        <w:spacing w:after="0" w:line="240" w:lineRule="auto"/>
+        <w:rPr>
+          <w:rFonts w:ascii="Consolas" w:eastAsia="Times New Roman" w:hAnsi="Consolas" w:cs="Times New Roman"/>
+          <w:color w:val="212529"/>
+          <w:sz w:val="23"/>
+          <w:szCs w:val="23"/>
+          <w:shd w:val="clear" w:color="auto" w:fill="FFFFFF"/>
+          <w:lang w:val="pt-BR"/>
+        </w:rPr>
+      </w:pPr>
+      <w:r>
+        <w:rPr>
+          <w:rFonts w:ascii="Consolas" w:eastAsia="Times New Roman" w:hAnsi="Consolas" w:cs="Times New Roman"/>
+          <w:color w:val="212529"/>
+          <w:sz w:val="23"/>
+          <w:szCs w:val="23"/>
+          <w:shd w:val="clear" w:color="auto" w:fill="FFFFFF"/>
+          <w:lang w:val="pt-BR"/>
+        </w:rPr>
+        <w:t>│</w:t>
+      </w:r>
+      <w:r>
+        <w:rPr>
+          <w:rFonts w:ascii="Consolas" w:eastAsia="Times New Roman" w:hAnsi="Consolas" w:cs="Times New Roman"/>
+          <w:color w:val="212529"/>
+          <w:sz w:val="23"/>
+          <w:szCs w:val="23"/>
+          <w:shd w:val="clear" w:color="auto" w:fill="FFFFFF"/>
+          <w:lang w:val="pt-BR"/>
+        </w:rPr>
+        <w:t xml:space="preserve">   </w:t>
+      </w:r>
+      <w:r>
+        <w:rPr>
+          <w:rFonts w:ascii="Consolas" w:eastAsia="Times New Roman" w:hAnsi="Consolas" w:cs="Times New Roman"/>
+          <w:color w:val="212529"/>
+          <w:sz w:val="23"/>
+          <w:szCs w:val="23"/>
+          <w:shd w:val="clear" w:color="auto" w:fill="FFFFFF"/>
+          <w:lang w:val="pt-BR"/>
+        </w:rPr>
+        <w:t>│</w:t>
+      </w:r>
+      <w:r>
+        <w:rPr>
+          <w:rFonts w:ascii="Consolas" w:eastAsia="Times New Roman" w:hAnsi="Consolas" w:cs="Times New Roman"/>
+          <w:color w:val="212529"/>
+          <w:sz w:val="23"/>
+          <w:szCs w:val="23"/>
+          <w:shd w:val="clear" w:color="auto" w:fill="FFFFFF"/>
+          <w:lang w:val="pt-BR"/>
+        </w:rPr>
+        <w:t xml:space="preserve">   </w:t>
+      </w:r>
+      <w:r>
+        <w:rPr>
+          <w:rFonts w:ascii="Consolas" w:eastAsia="Times New Roman" w:hAnsi="Consolas" w:cs="Times New Roman"/>
+          <w:color w:val="212529"/>
+          <w:sz w:val="23"/>
+          <w:szCs w:val="23"/>
+          <w:shd w:val="clear" w:color="auto" w:fill="FFFFFF"/>
+          <w:lang w:val="pt-BR"/>
+        </w:rPr>
+        <w:t>│</w:t>
+      </w:r>
+    </w:p>
+    <w:p>
+      <w:pPr>
+        <w:spacing w:after="0" w:line="240" w:lineRule="auto"/>
+        <w:rPr>
+          <w:rFonts w:ascii="Consolas" w:eastAsia="Times New Roman" w:hAnsi="Consolas" w:cs="Times New Roman"/>
+          <w:b/>
+          <w:color w:val="212529"/>
+          <w:sz w:val="23"/>
+          <w:szCs w:val="23"/>
+          <w:shd w:val="clear" w:color="auto" w:fill="FFFFFF"/>
+          <w:lang w:val="pt-BR"/>
+        </w:rPr>
+      </w:pPr>
+      <w:r>
+        <w:rPr>
+          <w:rFonts w:ascii="Consolas" w:eastAsia="Times New Roman" w:hAnsi="Consolas" w:cs="Times New Roman"/>
+          <w:b/>
+          <w:color w:val="212529"/>
+          <w:sz w:val="23"/>
+          <w:szCs w:val="23"/>
+          <w:shd w:val="clear" w:color="auto" w:fill="FFFFFF"/>
+          <w:lang w:val="pt-BR"/>
+        </w:rPr>
+        <w:t>│   │   ├── client_welcomereceived.pcap</w:t>
+      </w:r>
+    </w:p>
+    <w:p>
+      <w:pPr>
+        <w:spacing w:after="0" w:line="240" w:lineRule="auto"/>
+        <w:rPr>
+          <w:rFonts w:ascii="Consolas" w:eastAsia="Times New Roman" w:hAnsi="Consolas" w:cs="Times New Roman"/>
+          <w:color w:val="212529"/>
+          <w:sz w:val="23"/>
+          <w:szCs w:val="23"/>
+          <w:shd w:val="clear" w:color="auto" w:fill="FFFFFF"/>
+          <w:lang w:val="pt-BR"/>
+        </w:rPr>
+      </w:pPr>
+      <w:r>
+        <w:rPr>
+          <w:rFonts w:ascii="Consolas" w:eastAsia="Times New Roman" w:hAnsi="Consolas" w:cs="Times New Roman"/>
+          <w:b/>
+          <w:color w:val="212529"/>
+          <w:sz w:val="23"/>
+          <w:szCs w:val="23"/>
+          <w:shd w:val="clear" w:color="auto" w:fill="FFFFFF"/>
+          <w:lang w:val="pt-BR"/>
+        </w:rPr>
+        <w:t xml:space="preserve">│   │   │   </w:t>
+      </w:r>
+      <w:r>
+        <w:rPr>
+          <w:rFonts w:ascii="Consolas" w:eastAsia="Times New Roman" w:hAnsi="Consolas" w:cs="Times New Roman"/>
+          <w:color w:val="212529"/>
+          <w:sz w:val="23"/>
+          <w:szCs w:val="23"/>
+          <w:shd w:val="clear" w:color="auto" w:fill="FFFFFF"/>
+          <w:lang w:val="pt-BR"/>
+        </w:rPr>
+        <w:t>Captura de pacote de handshake entre cliente e servidor,</w:t>
+      </w:r>
+    </w:p>
+    <w:p>
+      <w:pPr>
+        <w:spacing w:after="0" w:line="240" w:lineRule="auto"/>
+        <w:rPr>
+          <w:rFonts w:ascii="Consolas" w:eastAsia="Times New Roman" w:hAnsi="Consolas" w:cs="Times New Roman"/>
+          <w:color w:val="212529"/>
+          <w:sz w:val="23"/>
+          <w:szCs w:val="23"/>
+          <w:shd w:val="clear" w:color="auto" w:fill="FFFFFF"/>
+          <w:lang w:val="pt-BR"/>
+        </w:rPr>
+      </w:pPr>
+      <w:r>
+        <w:rPr>
+          <w:rFonts w:ascii="Consolas" w:eastAsia="Times New Roman" w:hAnsi="Consolas" w:cs="Times New Roman"/>
+          <w:b/>
+          <w:color w:val="212529"/>
+          <w:sz w:val="23"/>
+          <w:szCs w:val="23"/>
+          <w:shd w:val="clear" w:color="auto" w:fill="FFFFFF"/>
+          <w:lang w:val="pt-BR"/>
+        </w:rPr>
+        <w:t xml:space="preserve">│   │   │   </w:t>
+      </w:r>
+      <w:r>
+        <w:rPr>
+          <w:rFonts w:ascii="Consolas" w:eastAsia="Times New Roman" w:hAnsi="Consolas" w:cs="Times New Roman"/>
+          <w:color w:val="212529"/>
+          <w:sz w:val="23"/>
+          <w:szCs w:val="23"/>
+          <w:shd w:val="clear" w:color="auto" w:fill="FFFFFF"/>
+          <w:lang w:val="pt-BR"/>
+        </w:rPr>
+        <w:t>usado para autenticar um usuário no servidor do jogo</w:t>
+      </w:r>
+    </w:p>
+    <w:p>
+      <w:pPr>
+        <w:spacing w:after="0" w:line="240" w:lineRule="auto"/>
+        <w:rPr>
+          <w:rFonts w:ascii="Consolas" w:eastAsia="Times New Roman" w:hAnsi="Consolas" w:cs="Times New Roman"/>
+          <w:color w:val="212529"/>
+          <w:sz w:val="23"/>
+          <w:szCs w:val="23"/>
+          <w:shd w:val="clear" w:color="auto" w:fill="FFFFFF"/>
+          <w:lang w:val="pt-BR"/>
+        </w:rPr>
+      </w:pPr>
+      <w:r>
+        <w:rPr>
+          <w:rFonts w:ascii="Consolas" w:eastAsia="Times New Roman" w:hAnsi="Consolas" w:cs="Times New Roman"/>
+          <w:color w:val="212529"/>
+          <w:sz w:val="23"/>
+          <w:szCs w:val="23"/>
+          <w:shd w:val="clear" w:color="auto" w:fill="FFFFFF"/>
+          <w:lang w:val="pt-BR"/>
+        </w:rPr>
+        <w:t>│</w:t>
+      </w:r>
+      <w:r>
+        <w:rPr>
+          <w:rFonts w:ascii="Consolas" w:eastAsia="Times New Roman" w:hAnsi="Consolas" w:cs="Times New Roman"/>
+          <w:color w:val="212529"/>
+          <w:sz w:val="23"/>
+          <w:szCs w:val="23"/>
+          <w:shd w:val="clear" w:color="auto" w:fill="FFFFFF"/>
+          <w:lang w:val="pt-BR"/>
+        </w:rPr>
+        <w:t xml:space="preserve">   </w:t>
+      </w:r>
+      <w:r>
+        <w:rPr>
+          <w:rFonts w:ascii="Consolas" w:eastAsia="Times New Roman" w:hAnsi="Consolas" w:cs="Times New Roman"/>
+          <w:color w:val="212529"/>
+          <w:sz w:val="23"/>
+          <w:szCs w:val="23"/>
+          <w:shd w:val="clear" w:color="auto" w:fill="FFFFFF"/>
+          <w:lang w:val="pt-BR"/>
+        </w:rPr>
+        <w:t>│</w:t>
+      </w:r>
+      <w:r>
+        <w:rPr>
+          <w:rFonts w:ascii="Consolas" w:eastAsia="Times New Roman" w:hAnsi="Consolas" w:cs="Times New Roman"/>
+          <w:color w:val="212529"/>
+          <w:sz w:val="23"/>
+          <w:szCs w:val="23"/>
+          <w:shd w:val="clear" w:color="auto" w:fill="FFFFFF"/>
+          <w:lang w:val="pt-BR"/>
+        </w:rPr>
+        <w:t xml:space="preserve">   </w:t>
+      </w:r>
+      <w:r>
+        <w:rPr>
+          <w:rFonts w:ascii="Consolas" w:eastAsia="Times New Roman" w:hAnsi="Consolas" w:cs="Times New Roman"/>
+          <w:color w:val="212529"/>
+          <w:sz w:val="23"/>
+          <w:szCs w:val="23"/>
+          <w:shd w:val="clear" w:color="auto" w:fill="FFFFFF"/>
+          <w:lang w:val="pt-BR"/>
+        </w:rPr>
+        <w:t>│</w:t>
+      </w:r>
+    </w:p>
+    <w:p>
+      <w:pPr>
+        <w:spacing w:after="0" w:line="240" w:lineRule="auto"/>
+        <w:rPr>
+          <w:rFonts w:ascii="Consolas" w:eastAsia="Times New Roman" w:hAnsi="Consolas" w:cs="Times New Roman"/>
+          <w:b/>
+          <w:color w:val="212529"/>
+          <w:sz w:val="23"/>
+          <w:szCs w:val="23"/>
+          <w:shd w:val="clear" w:color="auto" w:fill="FFFFFF"/>
+          <w:lang w:val="pt-BR"/>
+        </w:rPr>
+      </w:pPr>
+      <w:r>
+        <w:rPr>
+          <w:rFonts w:ascii="Consolas" w:eastAsia="Times New Roman" w:hAnsi="Consolas" w:cs="Times New Roman"/>
+          <w:b/>
+          <w:color w:val="212529"/>
+          <w:sz w:val="23"/>
+          <w:szCs w:val="23"/>
+          <w:shd w:val="clear" w:color="auto" w:fill="FFFFFF"/>
+          <w:lang w:val="pt-BR"/>
+        </w:rPr>
+        <w:t>│   │   └── readme.txt</w:t>
+      </w:r>
+    </w:p>
+    <w:p>
+      <w:pPr>
+        <w:spacing w:after="0" w:line="240" w:lineRule="auto"/>
+        <w:rPr>
+          <w:rFonts w:ascii="Consolas" w:eastAsia="Times New Roman" w:hAnsi="Consolas" w:cs="Times New Roman"/>
+          <w:color w:val="212529"/>
+          <w:sz w:val="23"/>
+          <w:szCs w:val="23"/>
+          <w:shd w:val="clear" w:color="auto" w:fill="FFFFFF"/>
+          <w:lang w:val="pt-BR"/>
+        </w:rPr>
+      </w:pPr>
+      <w:r>
+        <w:rPr>
+          <w:rFonts w:ascii="Consolas" w:eastAsia="Times New Roman" w:hAnsi="Consolas" w:cs="Times New Roman"/>
+          <w:b/>
+          <w:color w:val="212529"/>
+          <w:sz w:val="23"/>
+          <w:szCs w:val="23"/>
+          <w:shd w:val="clear" w:color="auto" w:fill="FFFFFF"/>
+          <w:lang w:val="pt-BR"/>
+        </w:rPr>
+        <w:t xml:space="preserve">│   │       </w:t>
+      </w:r>
+      <w:r>
+        <w:rPr>
+          <w:rFonts w:ascii="Consolas" w:eastAsia="Times New Roman" w:hAnsi="Consolas" w:cs="Times New Roman"/>
+          <w:color w:val="212529"/>
+          <w:sz w:val="23"/>
+          <w:szCs w:val="23"/>
+          <w:shd w:val="clear" w:color="auto" w:fill="FFFFFF"/>
+          <w:lang w:val="pt-BR"/>
+        </w:rPr>
+        <w:t>Arquivo de descrição do conteúdo do diretório</w:t>
+      </w:r>
+    </w:p>
+    <w:p>
+      <w:pPr>
+        <w:spacing w:after="0" w:line="240" w:lineRule="auto"/>
+        <w:rPr>
+          <w:rFonts w:ascii="Consolas" w:eastAsia="Times New Roman" w:hAnsi="Consolas" w:cs="Times New Roman"/>
+          <w:color w:val="212529"/>
+          <w:sz w:val="23"/>
+          <w:szCs w:val="23"/>
+          <w:shd w:val="clear" w:color="auto" w:fill="FFFFFF"/>
+          <w:lang w:val="pt-BR"/>
+        </w:rPr>
+      </w:pPr>
+      <w:r>
+        <w:rPr>
+          <w:rFonts w:ascii="Consolas" w:eastAsia="Times New Roman" w:hAnsi="Consolas" w:cs="Times New Roman"/>
+          <w:color w:val="212529"/>
+          <w:sz w:val="23"/>
+          <w:szCs w:val="23"/>
+          <w:shd w:val="clear" w:color="auto" w:fill="FFFFFF"/>
+          <w:lang w:val="pt-BR"/>
+        </w:rPr>
+        <w:t>│</w:t>
+      </w:r>
+      <w:r>
+        <w:rPr>
+          <w:rFonts w:ascii="Consolas" w:eastAsia="Times New Roman" w:hAnsi="Consolas" w:cs="Times New Roman"/>
+          <w:color w:val="212529"/>
+          <w:sz w:val="23"/>
+          <w:szCs w:val="23"/>
+          <w:shd w:val="clear" w:color="auto" w:fill="FFFFFF"/>
+          <w:lang w:val="pt-BR"/>
+        </w:rPr>
+        <w:t xml:space="preserve">   </w:t>
+      </w:r>
+      <w:r>
+        <w:rPr>
+          <w:rFonts w:ascii="Consolas" w:eastAsia="Times New Roman" w:hAnsi="Consolas" w:cs="Times New Roman"/>
+          <w:color w:val="212529"/>
+          <w:sz w:val="23"/>
+          <w:szCs w:val="23"/>
+          <w:shd w:val="clear" w:color="auto" w:fill="FFFFFF"/>
+          <w:lang w:val="pt-BR"/>
+        </w:rPr>
+        <w:t>│</w:t>
+      </w:r>
+    </w:p>
+    <w:p>
+      <w:pPr>
+        <w:spacing w:after="0" w:line="240" w:lineRule="auto"/>
+        <w:rPr>
+          <w:rFonts w:ascii="Consolas" w:eastAsia="Times New Roman" w:hAnsi="Consolas" w:cs="Times New Roman"/>
+          <w:b/>
+          <w:color w:val="212529"/>
+          <w:sz w:val="23"/>
+          <w:szCs w:val="23"/>
+          <w:shd w:val="clear" w:color="auto" w:fill="FFFFFF"/>
+          <w:lang w:val="pt-BR"/>
+        </w:rPr>
+      </w:pPr>
+      <w:r>
+        <w:rPr>
+          <w:rFonts w:ascii="Consolas" w:eastAsia="Times New Roman" w:hAnsi="Consolas" w:cs="Times New Roman"/>
+          <w:b/>
+          <w:color w:val="212529"/>
+          <w:sz w:val="23"/>
+          <w:szCs w:val="23"/>
+          <w:shd w:val="clear" w:color="auto" w:fill="FFFFFF"/>
+          <w:lang w:val="pt-BR"/>
+        </w:rPr>
+        <w:t>│   ├── FPSGAME_client.pcap</w:t>
+      </w:r>
+    </w:p>
+    <w:p>
+      <w:pPr>
+        <w:spacing w:after="0" w:line="240" w:lineRule="auto"/>
+        <w:rPr>
+          <w:rFonts w:ascii="Consolas" w:eastAsia="Times New Roman" w:hAnsi="Consolas" w:cs="Times New Roman"/>
+          <w:color w:val="212529"/>
+          <w:sz w:val="23"/>
+          <w:szCs w:val="23"/>
+          <w:shd w:val="clear" w:color="auto" w:fill="FFFFFF"/>
+          <w:lang w:val="pt-BR"/>
+        </w:rPr>
+      </w:pPr>
+      <w:r>
+        <w:rPr>
+          <w:rFonts w:ascii="Consolas" w:eastAsia="Times New Roman" w:hAnsi="Consolas" w:cs="Times New Roman"/>
+          <w:b/>
+          <w:color w:val="212529"/>
+          <w:sz w:val="23"/>
+          <w:szCs w:val="23"/>
+          <w:shd w:val="clear" w:color="auto" w:fill="FFFFFF"/>
+          <w:lang w:val="pt-BR"/>
+        </w:rPr>
+        <w:t xml:space="preserve">│   │   </w:t>
+      </w:r>
+      <w:r>
+        <w:rPr>
+          <w:rFonts w:ascii="Consolas" w:eastAsia="Times New Roman" w:hAnsi="Consolas" w:cs="Times New Roman"/>
+          <w:color w:val="212529"/>
+          <w:sz w:val="23"/>
+          <w:szCs w:val="23"/>
+          <w:shd w:val="clear" w:color="auto" w:fill="FFFFFF"/>
+          <w:lang w:val="pt-BR"/>
+        </w:rPr>
+        <w:t>Captura de tráfego do jogo personalizado, utilizada p</w:t>
+      </w:r>
+      <w:bookmarkStart w:id="16" w:name="_GoBack"/>
+      <w:bookmarkEnd w:id="16"/>
+      <w:r>
+        <w:rPr>
+          <w:rFonts w:ascii="Consolas" w:eastAsia="Times New Roman" w:hAnsi="Consolas" w:cs="Times New Roman"/>
+          <w:color w:val="212529"/>
+          <w:sz w:val="23"/>
+          <w:szCs w:val="23"/>
+          <w:shd w:val="clear" w:color="auto" w:fill="FFFFFF"/>
+          <w:lang w:val="pt-BR"/>
+        </w:rPr>
+        <w:t>ara</w:t>
+      </w:r>
+    </w:p>
+    <w:p>
+      <w:pPr>
+        <w:spacing w:after="0" w:line="240" w:lineRule="auto"/>
+        <w:rPr>
+          <w:rFonts w:ascii="Consolas" w:eastAsia="Times New Roman" w:hAnsi="Consolas" w:cs="Times New Roman"/>
+          <w:color w:val="212529"/>
+          <w:sz w:val="23"/>
+          <w:szCs w:val="23"/>
+          <w:shd w:val="clear" w:color="auto" w:fill="FFFFFF"/>
+          <w:lang w:val="pt-BR"/>
+        </w:rPr>
+      </w:pPr>
+      <w:r>
+        <w:rPr>
+          <w:rFonts w:ascii="Consolas" w:eastAsia="Times New Roman" w:hAnsi="Consolas" w:cs="Times New Roman"/>
+          <w:b/>
+          <w:color w:val="212529"/>
+          <w:sz w:val="23"/>
+          <w:szCs w:val="23"/>
+          <w:shd w:val="clear" w:color="auto" w:fill="FFFFFF"/>
+          <w:lang w:val="pt-BR"/>
+        </w:rPr>
+        <w:t>│</w:t>
+      </w:r>
+      <w:r>
+        <w:rPr>
+          <w:rFonts w:ascii="Consolas" w:eastAsia="Times New Roman" w:hAnsi="Consolas" w:cs="Times New Roman"/>
+          <w:b/>
+          <w:color w:val="212529"/>
+          <w:sz w:val="23"/>
+          <w:szCs w:val="23"/>
+          <w:shd w:val="clear" w:color="auto" w:fill="FFFFFF"/>
+          <w:lang w:val="pt-BR"/>
+        </w:rPr>
+        <w:t xml:space="preserve">   </w:t>
+      </w:r>
+      <w:r>
+        <w:rPr>
+          <w:rFonts w:ascii="Consolas" w:eastAsia="Times New Roman" w:hAnsi="Consolas" w:cs="Times New Roman"/>
+          <w:b/>
+          <w:color w:val="212529"/>
+          <w:sz w:val="23"/>
+          <w:szCs w:val="23"/>
+          <w:shd w:val="clear" w:color="auto" w:fill="FFFFFF"/>
+          <w:lang w:val="pt-BR"/>
+        </w:rPr>
+        <w:t>│</w:t>
+      </w:r>
+      <w:r>
+        <w:rPr>
+          <w:rFonts w:ascii="Consolas" w:eastAsia="Times New Roman" w:hAnsi="Consolas" w:cs="Times New Roman"/>
+          <w:b/>
+          <w:color w:val="212529"/>
+          <w:sz w:val="23"/>
+          <w:szCs w:val="23"/>
+          <w:shd w:val="clear" w:color="auto" w:fill="FFFFFF"/>
+          <w:lang w:val="pt-BR"/>
+        </w:rPr>
+        <w:t xml:space="preserve">   </w:t>
+      </w:r>
+      <w:r>
+        <w:rPr>
+          <w:rFonts w:ascii="Consolas" w:eastAsia="Times New Roman" w:hAnsi="Consolas" w:cs="Times New Roman"/>
+          <w:color w:val="212529"/>
+          <w:sz w:val="23"/>
+          <w:szCs w:val="23"/>
+          <w:shd w:val="clear" w:color="auto" w:fill="FFFFFF"/>
+          <w:lang w:val="pt-BR"/>
+        </w:rPr>
+        <w:t xml:space="preserve">análise, simulação e avaliação final da ferramenta produzida no </w:t>
+      </w:r>
+    </w:p>
+    <w:p>
+      <w:pPr>
+        <w:spacing w:after="0" w:line="240" w:lineRule="auto"/>
+        <w:rPr>
+          <w:rFonts w:ascii="Consolas" w:eastAsia="Times New Roman" w:hAnsi="Consolas" w:cs="Times New Roman"/>
+          <w:color w:val="212529"/>
+          <w:sz w:val="23"/>
+          <w:szCs w:val="23"/>
+          <w:shd w:val="clear" w:color="auto" w:fill="FFFFFF"/>
+          <w:lang w:val="pt-BR"/>
+        </w:rPr>
+      </w:pPr>
+      <w:r>
+        <w:rPr>
+          <w:rFonts w:ascii="Consolas" w:eastAsia="Times New Roman" w:hAnsi="Consolas" w:cs="Times New Roman"/>
+          <w:b/>
+          <w:color w:val="212529"/>
+          <w:sz w:val="23"/>
+          <w:szCs w:val="23"/>
+          <w:shd w:val="clear" w:color="auto" w:fill="FFFFFF"/>
+          <w:lang w:val="pt-BR"/>
+        </w:rPr>
+        <w:t>│</w:t>
+      </w:r>
+      <w:r>
+        <w:rPr>
+          <w:rFonts w:ascii="Consolas" w:eastAsia="Times New Roman" w:hAnsi="Consolas" w:cs="Times New Roman"/>
+          <w:b/>
+          <w:color w:val="212529"/>
+          <w:sz w:val="23"/>
+          <w:szCs w:val="23"/>
+          <w:shd w:val="clear" w:color="auto" w:fill="FFFFFF"/>
+          <w:lang w:val="pt-BR"/>
+        </w:rPr>
+        <w:t xml:space="preserve">   </w:t>
+      </w:r>
+      <w:r>
+        <w:rPr>
+          <w:rFonts w:ascii="Consolas" w:eastAsia="Times New Roman" w:hAnsi="Consolas" w:cs="Times New Roman"/>
+          <w:b/>
+          <w:color w:val="212529"/>
+          <w:sz w:val="23"/>
+          <w:szCs w:val="23"/>
+          <w:shd w:val="clear" w:color="auto" w:fill="FFFFFF"/>
+          <w:lang w:val="pt-BR"/>
+        </w:rPr>
+        <w:t>│</w:t>
+      </w:r>
+      <w:r>
+        <w:rPr>
+          <w:rFonts w:ascii="Consolas" w:eastAsia="Times New Roman" w:hAnsi="Consolas" w:cs="Times New Roman"/>
+          <w:b/>
+          <w:color w:val="212529"/>
+          <w:sz w:val="23"/>
+          <w:szCs w:val="23"/>
+          <w:shd w:val="clear" w:color="auto" w:fill="FFFFFF"/>
+          <w:lang w:val="pt-BR"/>
+        </w:rPr>
+        <w:t xml:space="preserve">   </w:t>
+      </w:r>
+      <w:r>
+        <w:rPr>
+          <w:rFonts w:ascii="Consolas" w:eastAsia="Times New Roman" w:hAnsi="Consolas" w:cs="Times New Roman"/>
+          <w:color w:val="212529"/>
+          <w:sz w:val="23"/>
+          <w:szCs w:val="23"/>
+          <w:shd w:val="clear" w:color="auto" w:fill="FFFFFF"/>
+          <w:lang w:val="pt-BR"/>
+        </w:rPr>
+        <w:t>projeto</w:t>
+      </w:r>
+    </w:p>
+    <w:p>
+      <w:pPr>
+        <w:spacing w:after="0" w:line="240" w:lineRule="auto"/>
+        <w:rPr>
+          <w:rFonts w:ascii="Consolas" w:eastAsia="Times New Roman" w:hAnsi="Consolas" w:cs="Times New Roman"/>
+          <w:color w:val="212529"/>
+          <w:sz w:val="23"/>
+          <w:szCs w:val="23"/>
+          <w:shd w:val="clear" w:color="auto" w:fill="FFFFFF"/>
+          <w:lang w:val="pt-BR"/>
+        </w:rPr>
+      </w:pPr>
+      <w:r>
+        <w:rPr>
+          <w:rFonts w:ascii="Consolas" w:eastAsia="Times New Roman" w:hAnsi="Consolas" w:cs="Times New Roman"/>
+          <w:color w:val="212529"/>
+          <w:sz w:val="23"/>
+          <w:szCs w:val="23"/>
+          <w:shd w:val="clear" w:color="auto" w:fill="FFFFFF"/>
+          <w:lang w:val="pt-BR"/>
+        </w:rPr>
+        <w:t>│</w:t>
+      </w:r>
+      <w:r>
+        <w:rPr>
+          <w:rFonts w:ascii="Consolas" w:eastAsia="Times New Roman" w:hAnsi="Consolas" w:cs="Times New Roman"/>
+          <w:color w:val="212529"/>
+          <w:sz w:val="23"/>
+          <w:szCs w:val="23"/>
+          <w:shd w:val="clear" w:color="auto" w:fill="FFFFFF"/>
+          <w:lang w:val="pt-BR"/>
+        </w:rPr>
+        <w:t xml:space="preserve">   </w:t>
+      </w:r>
+      <w:r>
+        <w:rPr>
+          <w:rFonts w:ascii="Consolas" w:eastAsia="Times New Roman" w:hAnsi="Consolas" w:cs="Times New Roman"/>
+          <w:color w:val="212529"/>
+          <w:sz w:val="23"/>
+          <w:szCs w:val="23"/>
+          <w:shd w:val="clear" w:color="auto" w:fill="FFFFFF"/>
+          <w:lang w:val="pt-BR"/>
+        </w:rPr>
+        <w:t>│</w:t>
+      </w:r>
+    </w:p>
+    <w:p>
+      <w:pPr>
+        <w:spacing w:after="0" w:line="240" w:lineRule="auto"/>
+        <w:rPr>
+          <w:rFonts w:ascii="Consolas" w:eastAsia="Times New Roman" w:hAnsi="Consolas" w:cs="Times New Roman"/>
+          <w:b/>
+          <w:color w:val="212529"/>
+          <w:sz w:val="23"/>
+          <w:szCs w:val="23"/>
+          <w:shd w:val="clear" w:color="auto" w:fill="FFFFFF"/>
+          <w:lang w:val="pt-BR"/>
+        </w:rPr>
+      </w:pPr>
+      <w:r>
+        <w:rPr>
+          <w:rFonts w:ascii="Consolas" w:eastAsia="Times New Roman" w:hAnsi="Consolas" w:cs="Times New Roman"/>
+          <w:b/>
+          <w:color w:val="212529"/>
+          <w:sz w:val="23"/>
+          <w:szCs w:val="23"/>
+          <w:shd w:val="clear" w:color="auto" w:fill="FFFFFF"/>
+          <w:lang w:val="pt-BR"/>
+        </w:rPr>
+        <w:t>│   ├── NB 1 - VALORANT.ipynb</w:t>
+      </w:r>
+    </w:p>
+    <w:p>
+      <w:pPr>
+        <w:spacing w:after="0" w:line="240" w:lineRule="auto"/>
+        <w:rPr>
+          <w:rFonts w:ascii="Consolas" w:eastAsia="Times New Roman" w:hAnsi="Consolas" w:cs="Times New Roman"/>
+          <w:color w:val="212529"/>
+          <w:sz w:val="23"/>
+          <w:szCs w:val="23"/>
+          <w:shd w:val="clear" w:color="auto" w:fill="FFFFFF"/>
+          <w:lang w:val="pt-BR"/>
+        </w:rPr>
+      </w:pPr>
+      <w:r>
+        <w:rPr>
+          <w:rFonts w:ascii="Consolas" w:eastAsia="Times New Roman" w:hAnsi="Consolas" w:cs="Times New Roman"/>
+          <w:b/>
+          <w:color w:val="212529"/>
+          <w:sz w:val="23"/>
+          <w:szCs w:val="23"/>
+          <w:shd w:val="clear" w:color="auto" w:fill="FFFFFF"/>
+          <w:lang w:val="pt-BR"/>
+        </w:rPr>
+        <w:t xml:space="preserve">│   │   </w:t>
+      </w:r>
+      <w:r>
+        <w:rPr>
+          <w:rFonts w:ascii="Consolas" w:eastAsia="Times New Roman" w:hAnsi="Consolas" w:cs="Times New Roman"/>
+          <w:color w:val="212529"/>
+          <w:sz w:val="23"/>
+          <w:szCs w:val="23"/>
+          <w:shd w:val="clear" w:color="auto" w:fill="FFFFFF"/>
+          <w:lang w:val="pt-BR"/>
+        </w:rPr>
+        <w:t>Notebook Jupyter contendo todos os códigos e resultados da</w:t>
+      </w:r>
+    </w:p>
+    <w:p>
+      <w:pPr>
+        <w:spacing w:after="0" w:line="240" w:lineRule="auto"/>
+        <w:rPr>
+          <w:rFonts w:ascii="Consolas" w:eastAsia="Times New Roman" w:hAnsi="Consolas" w:cs="Times New Roman"/>
+          <w:color w:val="212529"/>
+          <w:sz w:val="23"/>
+          <w:szCs w:val="23"/>
+          <w:shd w:val="clear" w:color="auto" w:fill="FFFFFF"/>
+          <w:lang w:val="pt-BR"/>
+        </w:rPr>
+      </w:pPr>
+      <w:r>
+        <w:rPr>
+          <w:rFonts w:ascii="Consolas" w:eastAsia="Times New Roman" w:hAnsi="Consolas" w:cs="Times New Roman"/>
+          <w:b/>
+          <w:color w:val="212529"/>
+          <w:sz w:val="23"/>
+          <w:szCs w:val="23"/>
+          <w:shd w:val="clear" w:color="auto" w:fill="FFFFFF"/>
+          <w:lang w:val="pt-BR"/>
+        </w:rPr>
+        <w:t>│</w:t>
+      </w:r>
+      <w:r>
+        <w:rPr>
+          <w:rFonts w:ascii="Consolas" w:eastAsia="Times New Roman" w:hAnsi="Consolas" w:cs="Times New Roman"/>
+          <w:b/>
+          <w:color w:val="212529"/>
+          <w:sz w:val="23"/>
+          <w:szCs w:val="23"/>
+          <w:shd w:val="clear" w:color="auto" w:fill="FFFFFF"/>
+          <w:lang w:val="pt-BR"/>
+        </w:rPr>
+        <w:t xml:space="preserve">   </w:t>
+      </w:r>
+      <w:r>
+        <w:rPr>
+          <w:rFonts w:ascii="Consolas" w:eastAsia="Times New Roman" w:hAnsi="Consolas" w:cs="Times New Roman"/>
+          <w:b/>
+          <w:color w:val="212529"/>
+          <w:sz w:val="23"/>
+          <w:szCs w:val="23"/>
+          <w:shd w:val="clear" w:color="auto" w:fill="FFFFFF"/>
+          <w:lang w:val="pt-BR"/>
+        </w:rPr>
+        <w:t>│</w:t>
+      </w:r>
+      <w:r>
+        <w:rPr>
+          <w:rFonts w:ascii="Consolas" w:eastAsia="Times New Roman" w:hAnsi="Consolas" w:cs="Times New Roman"/>
+          <w:b/>
+          <w:color w:val="212529"/>
+          <w:sz w:val="23"/>
+          <w:szCs w:val="23"/>
+          <w:shd w:val="clear" w:color="auto" w:fill="FFFFFF"/>
+          <w:lang w:val="pt-BR"/>
+        </w:rPr>
+        <w:t xml:space="preserve">   </w:t>
+      </w:r>
+      <w:r>
+        <w:rPr>
+          <w:rFonts w:ascii="Consolas" w:eastAsia="Times New Roman" w:hAnsi="Consolas" w:cs="Times New Roman"/>
+          <w:color w:val="212529"/>
+          <w:sz w:val="23"/>
+          <w:szCs w:val="23"/>
+          <w:shd w:val="clear" w:color="auto" w:fill="FFFFFF"/>
+          <w:lang w:val="pt-BR"/>
+        </w:rPr>
+        <w:t>análise do primeiro jogo tratado: Valorant</w:t>
+      </w:r>
+    </w:p>
+    <w:p>
+      <w:pPr>
+        <w:spacing w:after="0" w:line="240" w:lineRule="auto"/>
+        <w:rPr>
+          <w:rFonts w:ascii="Consolas" w:eastAsia="Times New Roman" w:hAnsi="Consolas" w:cs="Times New Roman"/>
+          <w:color w:val="212529"/>
+          <w:sz w:val="23"/>
+          <w:szCs w:val="23"/>
+          <w:shd w:val="clear" w:color="auto" w:fill="FFFFFF"/>
+          <w:lang w:val="pt-BR"/>
+        </w:rPr>
+      </w:pPr>
+      <w:r>
+        <w:rPr>
+          <w:rFonts w:ascii="Consolas" w:eastAsia="Times New Roman" w:hAnsi="Consolas" w:cs="Times New Roman"/>
+          <w:color w:val="212529"/>
+          <w:sz w:val="23"/>
+          <w:szCs w:val="23"/>
+          <w:shd w:val="clear" w:color="auto" w:fill="FFFFFF"/>
+          <w:lang w:val="pt-BR"/>
+        </w:rPr>
+        <w:t>│</w:t>
+      </w:r>
+      <w:r>
+        <w:rPr>
+          <w:rFonts w:ascii="Consolas" w:eastAsia="Times New Roman" w:hAnsi="Consolas" w:cs="Times New Roman"/>
+          <w:color w:val="212529"/>
+          <w:sz w:val="23"/>
+          <w:szCs w:val="23"/>
+          <w:shd w:val="clear" w:color="auto" w:fill="FFFFFF"/>
+          <w:lang w:val="pt-BR"/>
+        </w:rPr>
+        <w:t xml:space="preserve">   </w:t>
+      </w:r>
+      <w:r>
+        <w:rPr>
+          <w:rFonts w:ascii="Consolas" w:eastAsia="Times New Roman" w:hAnsi="Consolas" w:cs="Times New Roman"/>
+          <w:color w:val="212529"/>
+          <w:sz w:val="23"/>
+          <w:szCs w:val="23"/>
+          <w:shd w:val="clear" w:color="auto" w:fill="FFFFFF"/>
+          <w:lang w:val="pt-BR"/>
+        </w:rPr>
+        <w:t>│</w:t>
+      </w:r>
+      <w:r>
+        <w:rPr>
+          <w:rFonts w:ascii="Consolas" w:eastAsia="Times New Roman" w:hAnsi="Consolas" w:cs="Times New Roman"/>
+          <w:color w:val="212529"/>
+          <w:sz w:val="23"/>
+          <w:szCs w:val="23"/>
+          <w:shd w:val="clear" w:color="auto" w:fill="FFFFFF"/>
+          <w:lang w:val="pt-BR"/>
+        </w:rPr>
+        <w:t xml:space="preserve"> </w:t>
+      </w:r>
+    </w:p>
+    <w:p>
+      <w:pPr>
+        <w:spacing w:after="0" w:line="240" w:lineRule="auto"/>
+        <w:rPr>
+          <w:rFonts w:ascii="Consolas" w:eastAsia="Times New Roman" w:hAnsi="Consolas" w:cs="Times New Roman"/>
+          <w:b/>
+          <w:color w:val="212529"/>
+          <w:sz w:val="23"/>
+          <w:szCs w:val="23"/>
+          <w:shd w:val="clear" w:color="auto" w:fill="FFFFFF"/>
+          <w:lang w:val="pt-BR"/>
+        </w:rPr>
+      </w:pPr>
+      <w:r>
+        <w:rPr>
+          <w:rFonts w:ascii="Consolas" w:eastAsia="Times New Roman" w:hAnsi="Consolas" w:cs="Times New Roman"/>
+          <w:b/>
+          <w:color w:val="212529"/>
+          <w:sz w:val="23"/>
+          <w:szCs w:val="23"/>
+          <w:shd w:val="clear" w:color="auto" w:fill="FFFFFF"/>
+          <w:lang w:val="pt-BR"/>
+        </w:rPr>
+        <w:t>│   ├── NB 2 - CUSTOM_GAME.ipynb</w:t>
+      </w:r>
+    </w:p>
+    <w:p>
+      <w:pPr>
+        <w:spacing w:after="0" w:line="240" w:lineRule="auto"/>
+        <w:rPr>
+          <w:rFonts w:ascii="Consolas" w:eastAsia="Times New Roman" w:hAnsi="Consolas" w:cs="Times New Roman"/>
+          <w:color w:val="212529"/>
+          <w:sz w:val="23"/>
+          <w:szCs w:val="23"/>
+          <w:shd w:val="clear" w:color="auto" w:fill="FFFFFF"/>
+          <w:lang w:val="pt-BR"/>
+        </w:rPr>
+      </w:pPr>
+      <w:r>
+        <w:rPr>
+          <w:rFonts w:ascii="Consolas" w:eastAsia="Times New Roman" w:hAnsi="Consolas" w:cs="Times New Roman"/>
+          <w:b/>
+          <w:color w:val="212529"/>
+          <w:sz w:val="23"/>
+          <w:szCs w:val="23"/>
+          <w:shd w:val="clear" w:color="auto" w:fill="FFFFFF"/>
+          <w:lang w:val="pt-BR"/>
+        </w:rPr>
+        <w:t xml:space="preserve">│   │   </w:t>
+      </w:r>
+      <w:r>
+        <w:rPr>
+          <w:rFonts w:ascii="Consolas" w:eastAsia="Times New Roman" w:hAnsi="Consolas" w:cs="Times New Roman"/>
+          <w:color w:val="212529"/>
+          <w:sz w:val="23"/>
+          <w:szCs w:val="23"/>
+          <w:shd w:val="clear" w:color="auto" w:fill="FFFFFF"/>
+          <w:lang w:val="pt-BR"/>
+        </w:rPr>
+        <w:t>Notebook Jupyter contendo todos os códigos e resultados da</w:t>
+      </w:r>
+    </w:p>
+    <w:p>
+      <w:pPr>
+        <w:spacing w:after="0" w:line="240" w:lineRule="auto"/>
+        <w:rPr>
+          <w:rFonts w:ascii="Consolas" w:eastAsia="Times New Roman" w:hAnsi="Consolas" w:cs="Times New Roman"/>
+          <w:color w:val="212529"/>
+          <w:sz w:val="23"/>
+          <w:szCs w:val="23"/>
+          <w:shd w:val="clear" w:color="auto" w:fill="FFFFFF"/>
+          <w:lang w:val="pt-BR"/>
+        </w:rPr>
+      </w:pPr>
+      <w:r>
+        <w:rPr>
+          <w:rFonts w:ascii="Consolas" w:eastAsia="Times New Roman" w:hAnsi="Consolas" w:cs="Times New Roman"/>
+          <w:b/>
+          <w:color w:val="212529"/>
+          <w:sz w:val="23"/>
+          <w:szCs w:val="23"/>
+          <w:shd w:val="clear" w:color="auto" w:fill="FFFFFF"/>
+          <w:lang w:val="pt-BR"/>
+        </w:rPr>
+        <w:t>│</w:t>
+      </w:r>
+      <w:r>
+        <w:rPr>
+          <w:rFonts w:ascii="Consolas" w:eastAsia="Times New Roman" w:hAnsi="Consolas" w:cs="Times New Roman"/>
+          <w:b/>
+          <w:color w:val="212529"/>
+          <w:sz w:val="23"/>
+          <w:szCs w:val="23"/>
+          <w:shd w:val="clear" w:color="auto" w:fill="FFFFFF"/>
+          <w:lang w:val="pt-BR"/>
+        </w:rPr>
+        <w:t xml:space="preserve">   </w:t>
+      </w:r>
+      <w:r>
+        <w:rPr>
+          <w:rFonts w:ascii="Consolas" w:eastAsia="Times New Roman" w:hAnsi="Consolas" w:cs="Times New Roman"/>
+          <w:b/>
+          <w:color w:val="212529"/>
+          <w:sz w:val="23"/>
+          <w:szCs w:val="23"/>
+          <w:shd w:val="clear" w:color="auto" w:fill="FFFFFF"/>
+          <w:lang w:val="pt-BR"/>
+        </w:rPr>
+        <w:t>│</w:t>
+      </w:r>
+      <w:r>
+        <w:rPr>
+          <w:rFonts w:ascii="Consolas" w:eastAsia="Times New Roman" w:hAnsi="Consolas" w:cs="Times New Roman"/>
+          <w:b/>
+          <w:color w:val="212529"/>
+          <w:sz w:val="23"/>
+          <w:szCs w:val="23"/>
+          <w:shd w:val="clear" w:color="auto" w:fill="FFFFFF"/>
+          <w:lang w:val="pt-BR"/>
+        </w:rPr>
+        <w:t xml:space="preserve">   </w:t>
+      </w:r>
+      <w:r>
+        <w:rPr>
+          <w:rFonts w:ascii="Consolas" w:eastAsia="Times New Roman" w:hAnsi="Consolas" w:cs="Times New Roman"/>
+          <w:color w:val="212529"/>
+          <w:sz w:val="23"/>
+          <w:szCs w:val="23"/>
+          <w:shd w:val="clear" w:color="auto" w:fill="FFFFFF"/>
+          <w:lang w:val="pt-BR"/>
+        </w:rPr>
+        <w:t>análise do segundo jogo tratado: Jogo Personalizado</w:t>
+      </w:r>
+    </w:p>
+    <w:p>
+      <w:pPr>
+        <w:spacing w:after="0" w:line="240" w:lineRule="auto"/>
+        <w:rPr>
+          <w:rFonts w:ascii="Consolas" w:eastAsia="Times New Roman" w:hAnsi="Consolas" w:cs="Times New Roman"/>
+          <w:color w:val="212529"/>
+          <w:sz w:val="23"/>
+          <w:szCs w:val="23"/>
+          <w:shd w:val="clear" w:color="auto" w:fill="FFFFFF"/>
+          <w:lang w:val="pt-BR"/>
+        </w:rPr>
+      </w:pPr>
+      <w:r>
+        <w:rPr>
+          <w:rFonts w:ascii="Consolas" w:eastAsia="Times New Roman" w:hAnsi="Consolas" w:cs="Times New Roman"/>
+          <w:color w:val="212529"/>
+          <w:sz w:val="23"/>
+          <w:szCs w:val="23"/>
+          <w:shd w:val="clear" w:color="auto" w:fill="FFFFFF"/>
+          <w:lang w:val="pt-BR"/>
+        </w:rPr>
+        <w:t>│</w:t>
+      </w:r>
+      <w:r>
+        <w:rPr>
+          <w:rFonts w:ascii="Consolas" w:eastAsia="Times New Roman" w:hAnsi="Consolas" w:cs="Times New Roman"/>
+          <w:color w:val="212529"/>
+          <w:sz w:val="23"/>
+          <w:szCs w:val="23"/>
+          <w:shd w:val="clear" w:color="auto" w:fill="FFFFFF"/>
+          <w:lang w:val="pt-BR"/>
+        </w:rPr>
+        <w:t xml:space="preserve">   </w:t>
+      </w:r>
+      <w:r>
+        <w:rPr>
+          <w:rFonts w:ascii="Consolas" w:eastAsia="Times New Roman" w:hAnsi="Consolas" w:cs="Times New Roman"/>
+          <w:color w:val="212529"/>
+          <w:sz w:val="23"/>
+          <w:szCs w:val="23"/>
+          <w:shd w:val="clear" w:color="auto" w:fill="FFFFFF"/>
+          <w:lang w:val="pt-BR"/>
+        </w:rPr>
+        <w:t>│</w:t>
+      </w:r>
+    </w:p>
+    <w:p>
+      <w:pPr>
+        <w:spacing w:after="0" w:line="240" w:lineRule="auto"/>
+        <w:rPr>
+          <w:rFonts w:ascii="Consolas" w:eastAsia="Times New Roman" w:hAnsi="Consolas" w:cs="Times New Roman"/>
+          <w:b/>
+          <w:color w:val="212529"/>
+          <w:sz w:val="23"/>
+          <w:szCs w:val="23"/>
+          <w:shd w:val="clear" w:color="auto" w:fill="FFFFFF"/>
+          <w:lang w:val="pt-BR"/>
+        </w:rPr>
+      </w:pPr>
+      <w:r>
+        <w:rPr>
+          <w:rFonts w:ascii="Consolas" w:eastAsia="Times New Roman" w:hAnsi="Consolas" w:cs="Times New Roman"/>
+          <w:b/>
+          <w:color w:val="212529"/>
+          <w:sz w:val="23"/>
+          <w:szCs w:val="23"/>
+          <w:shd w:val="clear" w:color="auto" w:fill="FFFFFF"/>
+          <w:lang w:val="pt-BR"/>
+        </w:rPr>
+        <w:t>│   ├── Relatorio.docx</w:t>
+      </w:r>
+    </w:p>
+    <w:p>
+      <w:pPr>
+        <w:spacing w:after="0" w:line="240" w:lineRule="auto"/>
+        <w:rPr>
+          <w:rFonts w:ascii="Consolas" w:eastAsia="Times New Roman" w:hAnsi="Consolas" w:cs="Times New Roman"/>
+          <w:color w:val="212529"/>
+          <w:sz w:val="23"/>
+          <w:szCs w:val="23"/>
+          <w:shd w:val="clear" w:color="auto" w:fill="FFFFFF"/>
+          <w:lang w:val="pt-BR"/>
+        </w:rPr>
+      </w:pPr>
+      <w:r>
+        <w:rPr>
+          <w:rFonts w:ascii="Consolas" w:eastAsia="Times New Roman" w:hAnsi="Consolas" w:cs="Times New Roman"/>
+          <w:b/>
+          <w:color w:val="212529"/>
+          <w:sz w:val="23"/>
+          <w:szCs w:val="23"/>
+          <w:shd w:val="clear" w:color="auto" w:fill="FFFFFF"/>
+          <w:lang w:val="pt-BR"/>
+        </w:rPr>
+        <w:t xml:space="preserve">│   │   </w:t>
+      </w:r>
+      <w:r>
+        <w:rPr>
+          <w:rFonts w:ascii="Consolas" w:eastAsia="Times New Roman" w:hAnsi="Consolas" w:cs="Times New Roman"/>
+          <w:color w:val="212529"/>
+          <w:sz w:val="23"/>
+          <w:szCs w:val="23"/>
+          <w:shd w:val="clear" w:color="auto" w:fill="FFFFFF"/>
+          <w:lang w:val="pt-BR"/>
+        </w:rPr>
+        <w:t>Relatório final apresentado para a disciplina</w:t>
+      </w:r>
+    </w:p>
+    <w:p>
+      <w:pPr>
+        <w:spacing w:after="0" w:line="240" w:lineRule="auto"/>
+        <w:rPr>
+          <w:rFonts w:ascii="Consolas" w:eastAsia="Times New Roman" w:hAnsi="Consolas" w:cs="Times New Roman"/>
+          <w:color w:val="212529"/>
+          <w:sz w:val="23"/>
+          <w:szCs w:val="23"/>
+          <w:shd w:val="clear" w:color="auto" w:fill="FFFFFF"/>
+          <w:lang w:val="pt-BR"/>
+        </w:rPr>
+      </w:pPr>
+      <w:r>
+        <w:rPr>
+          <w:rFonts w:ascii="Consolas" w:eastAsia="Times New Roman" w:hAnsi="Consolas" w:cs="Times New Roman"/>
+          <w:color w:val="212529"/>
+          <w:sz w:val="23"/>
+          <w:szCs w:val="23"/>
+          <w:shd w:val="clear" w:color="auto" w:fill="FFFFFF"/>
+          <w:lang w:val="pt-BR"/>
+        </w:rPr>
+        <w:t>│</w:t>
+      </w:r>
+      <w:r>
+        <w:rPr>
+          <w:rFonts w:ascii="Consolas" w:eastAsia="Times New Roman" w:hAnsi="Consolas" w:cs="Times New Roman"/>
+          <w:color w:val="212529"/>
+          <w:sz w:val="23"/>
+          <w:szCs w:val="23"/>
+          <w:shd w:val="clear" w:color="auto" w:fill="FFFFFF"/>
+          <w:lang w:val="pt-BR"/>
+        </w:rPr>
+        <w:t xml:space="preserve">   </w:t>
+      </w:r>
+      <w:r>
+        <w:rPr>
+          <w:rFonts w:ascii="Consolas" w:eastAsia="Times New Roman" w:hAnsi="Consolas" w:cs="Times New Roman"/>
+          <w:color w:val="212529"/>
+          <w:sz w:val="23"/>
+          <w:szCs w:val="23"/>
+          <w:shd w:val="clear" w:color="auto" w:fill="FFFFFF"/>
+          <w:lang w:val="pt-BR"/>
+        </w:rPr>
+        <w:t>│</w:t>
+      </w:r>
+    </w:p>
+    <w:p>
+      <w:pPr>
+        <w:spacing w:after="0" w:line="240" w:lineRule="auto"/>
+        <w:rPr>
+          <w:rFonts w:ascii="Consolas" w:eastAsia="Times New Roman" w:hAnsi="Consolas" w:cs="Times New Roman"/>
+          <w:b/>
+          <w:color w:val="212529"/>
+          <w:sz w:val="23"/>
+          <w:szCs w:val="23"/>
+          <w:shd w:val="clear" w:color="auto" w:fill="FFFFFF"/>
+          <w:lang w:val="pt-BR"/>
+        </w:rPr>
+      </w:pPr>
+      <w:r>
+        <w:rPr>
+          <w:rFonts w:ascii="Consolas" w:eastAsia="Times New Roman" w:hAnsi="Consolas" w:cs="Times New Roman"/>
+          <w:b/>
+          <w:color w:val="212529"/>
+          <w:sz w:val="23"/>
+          <w:szCs w:val="23"/>
+          <w:shd w:val="clear" w:color="auto" w:fill="FFFFFF"/>
+          <w:lang w:val="pt-BR"/>
+        </w:rPr>
+        <w:t>│   ├── Valorant_TDM_client_UDP.pcap</w:t>
+      </w:r>
+    </w:p>
+    <w:p>
+      <w:pPr>
+        <w:spacing w:after="0" w:line="240" w:lineRule="auto"/>
+        <w:rPr>
+          <w:rFonts w:ascii="Consolas" w:eastAsia="Times New Roman" w:hAnsi="Consolas" w:cs="Times New Roman"/>
+          <w:b/>
+          <w:color w:val="212529"/>
+          <w:sz w:val="23"/>
+          <w:szCs w:val="23"/>
+          <w:shd w:val="clear" w:color="auto" w:fill="FFFFFF"/>
+          <w:lang w:val="pt-BR"/>
+        </w:rPr>
+      </w:pPr>
+      <w:r>
+        <w:rPr>
+          <w:rFonts w:ascii="Consolas" w:eastAsia="Times New Roman" w:hAnsi="Consolas" w:cs="Times New Roman"/>
+          <w:b/>
+          <w:color w:val="212529"/>
+          <w:sz w:val="23"/>
+          <w:szCs w:val="23"/>
+          <w:shd w:val="clear" w:color="auto" w:fill="FFFFFF"/>
+          <w:lang w:val="pt-BR"/>
+        </w:rPr>
+        <w:t xml:space="preserve">│   │   </w:t>
+      </w:r>
+      <w:r>
+        <w:rPr>
+          <w:rFonts w:ascii="Consolas" w:eastAsia="Times New Roman" w:hAnsi="Consolas" w:cs="Times New Roman"/>
+          <w:color w:val="212529"/>
+          <w:sz w:val="23"/>
+          <w:szCs w:val="23"/>
+          <w:shd w:val="clear" w:color="auto" w:fill="FFFFFF"/>
+          <w:lang w:val="pt-BR"/>
+        </w:rPr>
+        <w:t>Captura de tráfego do jogo Valorant numa partida online,</w:t>
+      </w:r>
+    </w:p>
+    <w:p>
+      <w:pPr>
+        <w:spacing w:after="0" w:line="240" w:lineRule="auto"/>
+        <w:rPr>
+          <w:rFonts w:ascii="Consolas" w:eastAsia="Times New Roman" w:hAnsi="Consolas" w:cs="Times New Roman"/>
+          <w:color w:val="212529"/>
+          <w:sz w:val="23"/>
+          <w:szCs w:val="23"/>
+          <w:shd w:val="clear" w:color="auto" w:fill="FFFFFF"/>
+          <w:lang w:val="pt-BR"/>
+        </w:rPr>
+      </w:pPr>
+      <w:r>
+        <w:rPr>
+          <w:rFonts w:ascii="Consolas" w:eastAsia="Times New Roman" w:hAnsi="Consolas" w:cs="Times New Roman"/>
+          <w:b/>
+          <w:color w:val="212529"/>
+          <w:sz w:val="23"/>
+          <w:szCs w:val="23"/>
+          <w:shd w:val="clear" w:color="auto" w:fill="FFFFFF"/>
+          <w:lang w:val="pt-BR"/>
+        </w:rPr>
+        <w:t>│</w:t>
+      </w:r>
+      <w:r>
+        <w:rPr>
+          <w:rFonts w:ascii="Consolas" w:eastAsia="Times New Roman" w:hAnsi="Consolas" w:cs="Times New Roman"/>
+          <w:b/>
+          <w:color w:val="212529"/>
+          <w:sz w:val="23"/>
+          <w:szCs w:val="23"/>
+          <w:shd w:val="clear" w:color="auto" w:fill="FFFFFF"/>
+          <w:lang w:val="pt-BR"/>
+        </w:rPr>
+        <w:t xml:space="preserve">   </w:t>
+      </w:r>
+      <w:r>
+        <w:rPr>
+          <w:rFonts w:ascii="Consolas" w:eastAsia="Times New Roman" w:hAnsi="Consolas" w:cs="Times New Roman"/>
+          <w:b/>
+          <w:color w:val="212529"/>
+          <w:sz w:val="23"/>
+          <w:szCs w:val="23"/>
+          <w:shd w:val="clear" w:color="auto" w:fill="FFFFFF"/>
+          <w:lang w:val="pt-BR"/>
+        </w:rPr>
+        <w:t>│</w:t>
+      </w:r>
+      <w:r>
+        <w:rPr>
+          <w:rFonts w:ascii="Consolas" w:eastAsia="Times New Roman" w:hAnsi="Consolas" w:cs="Times New Roman"/>
+          <w:b/>
+          <w:color w:val="212529"/>
+          <w:sz w:val="23"/>
+          <w:szCs w:val="23"/>
+          <w:shd w:val="clear" w:color="auto" w:fill="FFFFFF"/>
+          <w:lang w:val="pt-BR"/>
+        </w:rPr>
+        <w:t xml:space="preserve">   </w:t>
+      </w:r>
+      <w:r>
+        <w:rPr>
+          <w:rFonts w:ascii="Consolas" w:eastAsia="Times New Roman" w:hAnsi="Consolas" w:cs="Times New Roman"/>
+          <w:color w:val="212529"/>
+          <w:sz w:val="23"/>
+          <w:szCs w:val="23"/>
+          <w:shd w:val="clear" w:color="auto" w:fill="FFFFFF"/>
+          <w:lang w:val="pt-BR"/>
+        </w:rPr>
+        <w:t>utilizada para análise e simulação da ferramenta produzida no</w:t>
+      </w:r>
+    </w:p>
+    <w:p>
+      <w:pPr>
+        <w:spacing w:after="0" w:line="240" w:lineRule="auto"/>
+        <w:rPr>
+          <w:rFonts w:ascii="Consolas" w:eastAsia="Times New Roman" w:hAnsi="Consolas" w:cs="Times New Roman"/>
+          <w:color w:val="212529"/>
+          <w:sz w:val="23"/>
+          <w:szCs w:val="23"/>
+          <w:shd w:val="clear" w:color="auto" w:fill="FFFFFF"/>
+          <w:lang w:val="pt-BR"/>
+        </w:rPr>
+      </w:pPr>
+      <w:r>
+        <w:rPr>
+          <w:rFonts w:ascii="Consolas" w:eastAsia="Times New Roman" w:hAnsi="Consolas" w:cs="Times New Roman"/>
+          <w:b/>
+          <w:color w:val="212529"/>
+          <w:sz w:val="23"/>
+          <w:szCs w:val="23"/>
+          <w:shd w:val="clear" w:color="auto" w:fill="FFFFFF"/>
+          <w:lang w:val="pt-BR"/>
+        </w:rPr>
+        <w:t>│</w:t>
+      </w:r>
+      <w:r>
+        <w:rPr>
+          <w:rFonts w:ascii="Consolas" w:eastAsia="Times New Roman" w:hAnsi="Consolas" w:cs="Times New Roman"/>
+          <w:b/>
+          <w:color w:val="212529"/>
+          <w:sz w:val="23"/>
+          <w:szCs w:val="23"/>
+          <w:shd w:val="clear" w:color="auto" w:fill="FFFFFF"/>
+          <w:lang w:val="pt-BR"/>
+        </w:rPr>
+        <w:t xml:space="preserve">   </w:t>
+      </w:r>
+      <w:r>
+        <w:rPr>
+          <w:rFonts w:ascii="Consolas" w:eastAsia="Times New Roman" w:hAnsi="Consolas" w:cs="Times New Roman"/>
+          <w:b/>
+          <w:color w:val="212529"/>
+          <w:sz w:val="23"/>
+          <w:szCs w:val="23"/>
+          <w:shd w:val="clear" w:color="auto" w:fill="FFFFFF"/>
+          <w:lang w:val="pt-BR"/>
+        </w:rPr>
+        <w:t>│</w:t>
+      </w:r>
+      <w:r>
+        <w:rPr>
+          <w:rFonts w:ascii="Consolas" w:eastAsia="Times New Roman" w:hAnsi="Consolas" w:cs="Times New Roman"/>
+          <w:b/>
+          <w:color w:val="212529"/>
+          <w:sz w:val="23"/>
+          <w:szCs w:val="23"/>
+          <w:shd w:val="clear" w:color="auto" w:fill="FFFFFF"/>
+          <w:lang w:val="pt-BR"/>
+        </w:rPr>
+        <w:t xml:space="preserve">   </w:t>
+      </w:r>
+      <w:r>
+        <w:rPr>
+          <w:rFonts w:ascii="Consolas" w:eastAsia="Times New Roman" w:hAnsi="Consolas" w:cs="Times New Roman"/>
+          <w:color w:val="212529"/>
+          <w:sz w:val="23"/>
+          <w:szCs w:val="23"/>
+          <w:shd w:val="clear" w:color="auto" w:fill="FFFFFF"/>
+          <w:lang w:val="pt-BR"/>
+        </w:rPr>
+        <w:t>projeto</w:t>
+      </w:r>
+    </w:p>
+    <w:p>
+      <w:pPr>
+        <w:spacing w:after="0" w:line="240" w:lineRule="auto"/>
+        <w:rPr>
+          <w:rFonts w:ascii="Consolas" w:eastAsia="Times New Roman" w:hAnsi="Consolas" w:cs="Times New Roman"/>
+          <w:color w:val="212529"/>
+          <w:sz w:val="23"/>
+          <w:szCs w:val="23"/>
+          <w:shd w:val="clear" w:color="auto" w:fill="FFFFFF"/>
+          <w:lang w:val="pt-BR"/>
+        </w:rPr>
+      </w:pPr>
+      <w:r>
+        <w:rPr>
+          <w:rFonts w:ascii="Consolas" w:eastAsia="Times New Roman" w:hAnsi="Consolas" w:cs="Times New Roman"/>
+          <w:color w:val="212529"/>
+          <w:sz w:val="23"/>
+          <w:szCs w:val="23"/>
+          <w:shd w:val="clear" w:color="auto" w:fill="FFFFFF"/>
+          <w:lang w:val="pt-BR"/>
+        </w:rPr>
+        <w:t>│</w:t>
+      </w:r>
+      <w:r>
+        <w:rPr>
+          <w:rFonts w:ascii="Consolas" w:eastAsia="Times New Roman" w:hAnsi="Consolas" w:cs="Times New Roman"/>
+          <w:color w:val="212529"/>
+          <w:sz w:val="23"/>
+          <w:szCs w:val="23"/>
+          <w:shd w:val="clear" w:color="auto" w:fill="FFFFFF"/>
+          <w:lang w:val="pt-BR"/>
+        </w:rPr>
+        <w:t xml:space="preserve">   </w:t>
+      </w:r>
+      <w:r>
+        <w:rPr>
+          <w:rFonts w:ascii="Consolas" w:eastAsia="Times New Roman" w:hAnsi="Consolas" w:cs="Times New Roman"/>
+          <w:color w:val="212529"/>
+          <w:sz w:val="23"/>
+          <w:szCs w:val="23"/>
+          <w:shd w:val="clear" w:color="auto" w:fill="FFFFFF"/>
+          <w:lang w:val="pt-BR"/>
+        </w:rPr>
+        <w:t>│</w:t>
+      </w:r>
+    </w:p>
+    <w:p>
+      <w:pPr>
+        <w:spacing w:after="0" w:line="240" w:lineRule="auto"/>
+        <w:rPr>
+          <w:rFonts w:ascii="Consolas" w:eastAsia="Times New Roman" w:hAnsi="Consolas" w:cs="Times New Roman"/>
+          <w:color w:val="212529"/>
+          <w:sz w:val="23"/>
+          <w:szCs w:val="23"/>
+          <w:shd w:val="clear" w:color="auto" w:fill="FFFFFF"/>
+          <w:lang w:val="pt-BR"/>
+        </w:rPr>
+      </w:pPr>
+    </w:p>
+    <w:p>
+      <w:pPr>
+        <w:spacing w:after="0" w:line="240" w:lineRule="auto"/>
+        <w:rPr>
+          <w:rFonts w:ascii="Consolas" w:eastAsia="Times New Roman" w:hAnsi="Consolas" w:cs="Times New Roman"/>
+          <w:b/>
+          <w:color w:val="212529"/>
+          <w:sz w:val="23"/>
+          <w:szCs w:val="23"/>
+          <w:shd w:val="clear" w:color="auto" w:fill="FFFFFF"/>
+          <w:lang w:val="pt-BR"/>
+        </w:rPr>
+      </w:pPr>
+      <w:r>
+        <w:rPr>
+          <w:rFonts w:ascii="Consolas" w:eastAsia="Times New Roman" w:hAnsi="Consolas" w:cs="Times New Roman"/>
+          <w:b/>
+          <w:color w:val="212529"/>
+          <w:sz w:val="23"/>
+          <w:szCs w:val="23"/>
+          <w:shd w:val="clear" w:color="auto" w:fill="FFFFFF"/>
+          <w:lang w:val="pt-BR"/>
+        </w:rPr>
+        <w:lastRenderedPageBreak/>
+        <w:t>│   ├── img1.PNG</w:t>
+      </w:r>
+    </w:p>
+    <w:p>
+      <w:pPr>
+        <w:spacing w:after="0" w:line="240" w:lineRule="auto"/>
+        <w:rPr>
+          <w:rFonts w:ascii="Consolas" w:eastAsia="Times New Roman" w:hAnsi="Consolas" w:cs="Times New Roman"/>
+          <w:color w:val="212529"/>
+          <w:sz w:val="23"/>
+          <w:szCs w:val="23"/>
+          <w:shd w:val="clear" w:color="auto" w:fill="FFFFFF"/>
+          <w:lang w:val="pt-BR"/>
+        </w:rPr>
+      </w:pPr>
+      <w:r>
+        <w:rPr>
+          <w:rFonts w:ascii="Consolas" w:eastAsia="Times New Roman" w:hAnsi="Consolas" w:cs="Times New Roman"/>
+          <w:b/>
+          <w:color w:val="212529"/>
+          <w:sz w:val="23"/>
+          <w:szCs w:val="23"/>
+          <w:shd w:val="clear" w:color="auto" w:fill="FFFFFF"/>
+          <w:lang w:val="pt-BR"/>
+        </w:rPr>
+        <w:t xml:space="preserve">│   │   </w:t>
+      </w:r>
+      <w:r>
+        <w:rPr>
+          <w:rFonts w:ascii="Consolas" w:eastAsia="Times New Roman" w:hAnsi="Consolas" w:cs="Times New Roman"/>
+          <w:color w:val="212529"/>
+          <w:sz w:val="23"/>
+          <w:szCs w:val="23"/>
+          <w:shd w:val="clear" w:color="auto" w:fill="FFFFFF"/>
+          <w:lang w:val="pt-BR"/>
+        </w:rPr>
+        <w:t>Logotipo da faculdade</w:t>
+      </w:r>
+    </w:p>
+    <w:p>
+      <w:pPr>
+        <w:spacing w:after="0" w:line="240" w:lineRule="auto"/>
+        <w:rPr>
+          <w:rFonts w:ascii="Consolas" w:eastAsia="Times New Roman" w:hAnsi="Consolas" w:cs="Times New Roman"/>
+          <w:color w:val="212529"/>
+          <w:sz w:val="23"/>
+          <w:szCs w:val="23"/>
+          <w:shd w:val="clear" w:color="auto" w:fill="FFFFFF"/>
+          <w:lang w:val="pt-BR"/>
+        </w:rPr>
+      </w:pPr>
+      <w:r>
+        <w:rPr>
+          <w:rFonts w:ascii="Consolas" w:eastAsia="Times New Roman" w:hAnsi="Consolas" w:cs="Times New Roman"/>
+          <w:color w:val="212529"/>
+          <w:sz w:val="23"/>
+          <w:szCs w:val="23"/>
+          <w:shd w:val="clear" w:color="auto" w:fill="FFFFFF"/>
+          <w:lang w:val="pt-BR"/>
+        </w:rPr>
+        <w:t>│</w:t>
+      </w:r>
+      <w:r>
+        <w:rPr>
+          <w:rFonts w:ascii="Consolas" w:eastAsia="Times New Roman" w:hAnsi="Consolas" w:cs="Times New Roman"/>
+          <w:color w:val="212529"/>
+          <w:sz w:val="23"/>
+          <w:szCs w:val="23"/>
+          <w:shd w:val="clear" w:color="auto" w:fill="FFFFFF"/>
+          <w:lang w:val="pt-BR"/>
+        </w:rPr>
+        <w:t xml:space="preserve">   </w:t>
+      </w:r>
+      <w:r>
+        <w:rPr>
+          <w:rFonts w:ascii="Consolas" w:eastAsia="Times New Roman" w:hAnsi="Consolas" w:cs="Times New Roman"/>
+          <w:color w:val="212529"/>
+          <w:sz w:val="23"/>
+          <w:szCs w:val="23"/>
+          <w:shd w:val="clear" w:color="auto" w:fill="FFFFFF"/>
+          <w:lang w:val="pt-BR"/>
+        </w:rPr>
+        <w:t>│</w:t>
+      </w:r>
+    </w:p>
+    <w:p>
+      <w:pPr>
+        <w:spacing w:after="0" w:line="240" w:lineRule="auto"/>
+        <w:rPr>
+          <w:rFonts w:ascii="Consolas" w:eastAsia="Times New Roman" w:hAnsi="Consolas" w:cs="Times New Roman"/>
+          <w:b/>
+          <w:color w:val="212529"/>
+          <w:sz w:val="23"/>
+          <w:szCs w:val="23"/>
+          <w:shd w:val="clear" w:color="auto" w:fill="FFFFFF"/>
+          <w:lang w:val="pt-BR"/>
+        </w:rPr>
+      </w:pPr>
+      <w:r>
+        <w:rPr>
+          <w:rFonts w:ascii="Consolas" w:eastAsia="Times New Roman" w:hAnsi="Consolas" w:cs="Times New Roman"/>
+          <w:b/>
+          <w:color w:val="212529"/>
+          <w:sz w:val="23"/>
+          <w:szCs w:val="23"/>
+          <w:shd w:val="clear" w:color="auto" w:fill="FFFFFF"/>
+          <w:lang w:val="pt-BR"/>
+        </w:rPr>
+        <w:t>│   └── requirements.txt</w:t>
+      </w:r>
+    </w:p>
+    <w:p>
+      <w:pPr>
+        <w:spacing w:after="0" w:line="240" w:lineRule="auto"/>
+        <w:rPr>
+          <w:rFonts w:ascii="Consolas" w:eastAsia="Times New Roman" w:hAnsi="Consolas" w:cs="Times New Roman"/>
+          <w:color w:val="212529"/>
+          <w:sz w:val="23"/>
+          <w:szCs w:val="23"/>
+          <w:shd w:val="clear" w:color="auto" w:fill="FFFFFF"/>
+          <w:lang w:val="pt-BR"/>
+        </w:rPr>
+      </w:pPr>
+      <w:r>
+        <w:rPr>
+          <w:rFonts w:ascii="Consolas" w:eastAsia="Times New Roman" w:hAnsi="Consolas" w:cs="Times New Roman"/>
+          <w:b/>
+          <w:color w:val="212529"/>
+          <w:sz w:val="23"/>
+          <w:szCs w:val="23"/>
+          <w:shd w:val="clear" w:color="auto" w:fill="FFFFFF"/>
+          <w:lang w:val="pt-BR"/>
+        </w:rPr>
+        <w:t>│</w:t>
+      </w:r>
+      <w:r>
+        <w:rPr>
+          <w:rFonts w:ascii="Consolas" w:eastAsia="Times New Roman" w:hAnsi="Consolas" w:cs="Times New Roman"/>
+          <w:b/>
+          <w:color w:val="212529"/>
+          <w:sz w:val="23"/>
+          <w:szCs w:val="23"/>
+          <w:shd w:val="clear" w:color="auto" w:fill="FFFFFF"/>
+          <w:lang w:val="pt-BR"/>
+        </w:rPr>
+        <w:t xml:space="preserve">       </w:t>
+      </w:r>
+      <w:r>
+        <w:rPr>
+          <w:rFonts w:ascii="Consolas" w:eastAsia="Times New Roman" w:hAnsi="Consolas" w:cs="Times New Roman"/>
+          <w:color w:val="212529"/>
+          <w:sz w:val="23"/>
+          <w:szCs w:val="23"/>
+          <w:shd w:val="clear" w:color="auto" w:fill="FFFFFF"/>
+          <w:lang w:val="pt-BR"/>
+        </w:rPr>
+        <w:t>Lista de bibliotecas python e suas versões utilizadas no projeto</w:t>
+      </w:r>
+    </w:p>
+    <w:p>
+      <w:pPr>
+        <w:spacing w:after="0" w:line="240" w:lineRule="auto"/>
+        <w:rPr>
+          <w:rFonts w:ascii="Consolas" w:eastAsia="Times New Roman" w:hAnsi="Consolas" w:cs="Times New Roman"/>
+          <w:b/>
+          <w:color w:val="212529"/>
+          <w:sz w:val="23"/>
+          <w:szCs w:val="23"/>
+          <w:shd w:val="clear" w:color="auto" w:fill="FFFFFF"/>
+          <w:lang w:val="pt-BR"/>
+        </w:rPr>
+      </w:pPr>
+      <w:r>
+        <w:rPr>
+          <w:rFonts w:ascii="Consolas" w:eastAsia="Times New Roman" w:hAnsi="Consolas" w:cs="Times New Roman"/>
+          <w:color w:val="212529"/>
+          <w:sz w:val="23"/>
+          <w:szCs w:val="23"/>
+          <w:shd w:val="clear" w:color="auto" w:fill="FFFFFF"/>
+          <w:lang w:val="pt-BR"/>
+        </w:rPr>
+        <w:t>│</w:t>
+      </w:r>
+      <w:r>
+        <w:rPr>
+          <w:rFonts w:ascii="Consolas" w:eastAsia="Times New Roman" w:hAnsi="Consolas" w:cs="Times New Roman"/>
+          <w:color w:val="212529"/>
+          <w:sz w:val="23"/>
+          <w:szCs w:val="23"/>
+          <w:shd w:val="clear" w:color="auto" w:fill="FFFFFF"/>
+          <w:lang w:val="pt-BR"/>
+        </w:rPr>
+        <w:t xml:space="preserve"> </w:t>
+      </w:r>
+    </w:p>
+    <w:p>
+      <w:pPr>
+        <w:spacing w:after="0" w:line="240" w:lineRule="auto"/>
+        <w:rPr>
+          <w:rFonts w:ascii="Consolas" w:eastAsia="Times New Roman" w:hAnsi="Consolas" w:cs="Times New Roman"/>
+          <w:b/>
+          <w:color w:val="212529"/>
+          <w:sz w:val="23"/>
+          <w:szCs w:val="23"/>
+          <w:shd w:val="clear" w:color="auto" w:fill="FFFFFF"/>
+          <w:lang w:val="pt-BR"/>
+        </w:rPr>
+      </w:pPr>
+      <w:r>
+        <w:rPr>
+          <w:rFonts w:ascii="Consolas" w:eastAsia="Times New Roman" w:hAnsi="Consolas" w:cs="Times New Roman"/>
+          <w:b/>
+          <w:color w:val="212529"/>
+          <w:sz w:val="23"/>
+          <w:szCs w:val="23"/>
+          <w:shd w:val="clear" w:color="auto" w:fill="FFFFFF"/>
+          <w:lang w:val="pt-BR"/>
+        </w:rPr>
+        <w:t>└── Readme.md</w:t>
+      </w:r>
+    </w:p>
+    <w:p>
+      <w:pPr>
+        <w:spacing w:after="0" w:line="240" w:lineRule="auto"/>
+        <w:rPr>
+          <w:rFonts w:cstheme="minorHAnsi"/>
+          <w:sz w:val="24"/>
+          <w:szCs w:val="24"/>
+          <w:lang w:val="pt-BR"/>
+        </w:rPr>
+      </w:pPr>
+      <w:r>
+        <w:rPr>
+          <w:rFonts w:ascii="Consolas" w:eastAsia="Times New Roman" w:hAnsi="Consolas" w:cs="Times New Roman"/>
+          <w:b/>
+          <w:color w:val="212529"/>
+          <w:sz w:val="23"/>
+          <w:szCs w:val="23"/>
+          <w:shd w:val="clear" w:color="auto" w:fill="FFFFFF"/>
+          <w:lang w:val="pt-BR"/>
+        </w:rPr>
+        <w:t xml:space="preserve">    </w:t>
+      </w:r>
+      <w:r>
+        <w:rPr>
+          <w:rFonts w:ascii="Consolas" w:eastAsia="Times New Roman" w:hAnsi="Consolas" w:cs="Times New Roman"/>
+          <w:color w:val="212529"/>
+          <w:sz w:val="23"/>
+          <w:szCs w:val="23"/>
+          <w:shd w:val="clear" w:color="auto" w:fill="FFFFFF"/>
+          <w:lang w:val="pt-BR"/>
+        </w:rPr>
+        <w:t>Descrição inicial do projeto e conteúdo do repositório</w:t>
+      </w:r>
     </w:p>
     <w:sectPr>
       <w:pgSz w:w="12240" w:h="15840"/>
@@ -15295,6 +17596,18 @@
       <w:vertAlign w:val="superscript"/>
     </w:rPr>
   </w:style>
+  <w:style w:type="character" w:styleId="HiperlinkVisitado">
+    <w:name w:val="FollowedHyperlink"/>
+    <w:basedOn w:val="Fontepargpadro"/>
+    <w:uiPriority w:val="99"/>
+    <w:semiHidden/>
+    <w:unhideWhenUsed/>
+    <w:rsid w:val="000F4632"/>
+    <w:rPr>
+      <w:color w:val="954F72" w:themeColor="followedHyperlink"/>
+      <w:u w:val="single"/>
+    </w:rPr>
+  </w:style>
 </w:styles>
 </file>
 
@@ -15564,7 +17877,7 @@
 </file>
 
 <file path=customXml/itemProps1.xml><?xml version="1.0" encoding="utf-8"?>
-<ds:datastoreItem xmlns:ds="http://schemas.openxmlformats.org/officeDocument/2006/customXml" ds:itemID="{BB6FE0D5-2320-490F-B4AA-04DD49ABA6A8}">
+<ds:datastoreItem xmlns:ds="http://schemas.openxmlformats.org/officeDocument/2006/customXml" ds:itemID="{459DEA88-73E3-4339-ACA2-5E010A73B9D8}">
   <ds:schemaRefs>
     <ds:schemaRef ds:uri="http://schemas.openxmlformats.org/officeDocument/2006/bibliography"/>
   </ds:schemaRefs>

</xml_diff>